<commit_message>
Updated graphs in word document
</commit_message>
<xml_diff>
--- a/Here Comes the Sun.docx
+++ b/Here Comes the Sun.docx
@@ -1038,18 +1038,17 @@
       </w:pPr>
       <w:r>
         <w:rPr>
-          <w:rFonts w:ascii="Arial" w:eastAsia="Times New Roman" w:hAnsi="Arial" w:cs="Arial"/>
-          <w:b/>
-          <w:bCs/>
+          <w:rFonts w:ascii="Times New Roman" w:eastAsia="Times New Roman" w:hAnsi="Times New Roman" w:cs="Times New Roman"/>
           <w:noProof/>
           <w:color w:val="000000"/>
-          <w:bdr w:val="none" w:sz="0" w:space="0" w:color="auto" w:frame="1"/>
+          <w:sz w:val="24"/>
+          <w:szCs w:val="24"/>
         </w:rPr>
         <w:drawing>
-          <wp:inline distT="0" distB="0" distL="0" distR="0" wp14:anchorId="00219FD7" wp14:editId="24FDAB23">
-            <wp:extent cx="5943600" cy="1706880"/>
-            <wp:effectExtent l="0" t="0" r="0" b="7620"/>
-            <wp:docPr id="49" name="Picture 49"/>
+          <wp:inline distT="0" distB="0" distL="0" distR="0" wp14:anchorId="642071CA" wp14:editId="5BFF9292">
+            <wp:extent cx="5943600" cy="1697990"/>
+            <wp:effectExtent l="0" t="0" r="0" b="0"/>
+            <wp:docPr id="1" name="Picture 1" descr="A screenshot of a cell phone&#10;&#10;Description automatically generated"/>
             <wp:cNvGraphicFramePr>
               <a:graphicFrameLocks xmlns:a="http://schemas.openxmlformats.org/drawingml/2006/main" noChangeAspect="1"/>
             </wp:cNvGraphicFramePr>
@@ -1057,10 +1056,8 @@
               <a:graphicData uri="http://schemas.openxmlformats.org/drawingml/2006/picture">
                 <pic:pic xmlns:pic="http://schemas.openxmlformats.org/drawingml/2006/picture">
                   <pic:nvPicPr>
-                    <pic:cNvPr id="0" name="Picture 49"/>
-                    <pic:cNvPicPr>
-                      <a:picLocks noChangeAspect="1" noChangeArrowheads="1"/>
-                    </pic:cNvPicPr>
+                    <pic:cNvPr id="1" name="2012_wind_production_seasons.png"/>
+                    <pic:cNvPicPr/>
                   </pic:nvPicPr>
                   <pic:blipFill>
                     <a:blip r:embed="rId11">
@@ -1070,23 +1067,18 @@
                         </a:ext>
                       </a:extLst>
                     </a:blip>
-                    <a:srcRect/>
                     <a:stretch>
                       <a:fillRect/>
                     </a:stretch>
                   </pic:blipFill>
-                  <pic:spPr bwMode="auto">
+                  <pic:spPr>
                     <a:xfrm>
                       <a:off x="0" y="0"/>
-                      <a:ext cx="5943600" cy="1706880"/>
+                      <a:ext cx="5943600" cy="1697990"/>
                     </a:xfrm>
                     <a:prstGeom prst="rect">
                       <a:avLst/>
                     </a:prstGeom>
-                    <a:noFill/>
-                    <a:ln>
-                      <a:noFill/>
-                    </a:ln>
                   </pic:spPr>
                 </pic:pic>
               </a:graphicData>
@@ -1107,19 +1099,18 @@
       </w:pPr>
       <w:r>
         <w:rPr>
-          <w:rFonts w:ascii="Arial" w:eastAsia="Times New Roman" w:hAnsi="Arial" w:cs="Arial"/>
-          <w:b/>
-          <w:bCs/>
+          <w:rFonts w:ascii="Times New Roman" w:eastAsia="Times New Roman" w:hAnsi="Times New Roman" w:cs="Times New Roman"/>
           <w:noProof/>
           <w:color w:val="000000"/>
-          <w:bdr w:val="none" w:sz="0" w:space="0" w:color="auto" w:frame="1"/>
+          <w:sz w:val="24"/>
+          <w:szCs w:val="24"/>
         </w:rPr>
         <w:lastRenderedPageBreak/>
         <w:drawing>
-          <wp:inline distT="0" distB="0" distL="0" distR="0" wp14:anchorId="329B21C1" wp14:editId="046AA848">
-            <wp:extent cx="5943600" cy="1706880"/>
-            <wp:effectExtent l="0" t="0" r="0" b="7620"/>
-            <wp:docPr id="50" name="Picture 50"/>
+          <wp:inline distT="0" distB="0" distL="0" distR="0" wp14:anchorId="3168DA7C" wp14:editId="07AFECB3">
+            <wp:extent cx="5943600" cy="1697990"/>
+            <wp:effectExtent l="0" t="0" r="0" b="0"/>
+            <wp:docPr id="2" name="Picture 2"/>
             <wp:cNvGraphicFramePr>
               <a:graphicFrameLocks xmlns:a="http://schemas.openxmlformats.org/drawingml/2006/main" noChangeAspect="1"/>
             </wp:cNvGraphicFramePr>
@@ -1127,10 +1118,8 @@
               <a:graphicData uri="http://schemas.openxmlformats.org/drawingml/2006/picture">
                 <pic:pic xmlns:pic="http://schemas.openxmlformats.org/drawingml/2006/picture">
                   <pic:nvPicPr>
-                    <pic:cNvPr id="0" name="Picture 50"/>
-                    <pic:cNvPicPr>
-                      <a:picLocks noChangeAspect="1" noChangeArrowheads="1"/>
-                    </pic:cNvPicPr>
+                    <pic:cNvPr id="2" name="2017_wind_production_seasons.png"/>
+                    <pic:cNvPicPr/>
                   </pic:nvPicPr>
                   <pic:blipFill>
                     <a:blip r:embed="rId12">
@@ -1140,23 +1129,18 @@
                         </a:ext>
                       </a:extLst>
                     </a:blip>
-                    <a:srcRect/>
                     <a:stretch>
                       <a:fillRect/>
                     </a:stretch>
                   </pic:blipFill>
-                  <pic:spPr bwMode="auto">
+                  <pic:spPr>
                     <a:xfrm>
                       <a:off x="0" y="0"/>
-                      <a:ext cx="5943600" cy="1706880"/>
+                      <a:ext cx="5943600" cy="1697990"/>
                     </a:xfrm>
                     <a:prstGeom prst="rect">
                       <a:avLst/>
                     </a:prstGeom>
-                    <a:noFill/>
-                    <a:ln>
-                      <a:noFill/>
-                    </a:ln>
                   </pic:spPr>
                 </pic:pic>
               </a:graphicData>
@@ -1257,10 +1241,10 @@
           <w:bdr w:val="none" w:sz="0" w:space="0" w:color="auto" w:frame="1"/>
         </w:rPr>
         <w:drawing>
-          <wp:inline distT="0" distB="0" distL="0" distR="0" wp14:anchorId="0AC68A5B" wp14:editId="7DB6815F">
-            <wp:extent cx="5943600" cy="1706880"/>
-            <wp:effectExtent l="0" t="0" r="0" b="7620"/>
-            <wp:docPr id="51" name="Picture 51"/>
+          <wp:inline distT="0" distB="0" distL="0" distR="0" wp14:anchorId="29D25D77" wp14:editId="31BAE47E">
+            <wp:extent cx="5943600" cy="1697990"/>
+            <wp:effectExtent l="0" t="0" r="0" b="0"/>
+            <wp:docPr id="3" name="Picture 3" descr="A screenshot of a cell phone&#10;&#10;Description automatically generated"/>
             <wp:cNvGraphicFramePr>
               <a:graphicFrameLocks xmlns:a="http://schemas.openxmlformats.org/drawingml/2006/main" noChangeAspect="1"/>
             </wp:cNvGraphicFramePr>
@@ -1268,10 +1252,8 @@
               <a:graphicData uri="http://schemas.openxmlformats.org/drawingml/2006/picture">
                 <pic:pic xmlns:pic="http://schemas.openxmlformats.org/drawingml/2006/picture">
                   <pic:nvPicPr>
-                    <pic:cNvPr id="0" name="Picture 51"/>
-                    <pic:cNvPicPr>
-                      <a:picLocks noChangeAspect="1" noChangeArrowheads="1"/>
-                    </pic:cNvPicPr>
+                    <pic:cNvPr id="3" name="2012_total_renew_production_seasons.png"/>
+                    <pic:cNvPicPr/>
                   </pic:nvPicPr>
                   <pic:blipFill>
                     <a:blip r:embed="rId13">
@@ -1281,23 +1263,18 @@
                         </a:ext>
                       </a:extLst>
                     </a:blip>
-                    <a:srcRect/>
                     <a:stretch>
                       <a:fillRect/>
                     </a:stretch>
                   </pic:blipFill>
-                  <pic:spPr bwMode="auto">
+                  <pic:spPr>
                     <a:xfrm>
                       <a:off x="0" y="0"/>
-                      <a:ext cx="5943600" cy="1706880"/>
+                      <a:ext cx="5943600" cy="1697990"/>
                     </a:xfrm>
                     <a:prstGeom prst="rect">
                       <a:avLst/>
                     </a:prstGeom>
-                    <a:noFill/>
-                    <a:ln>
-                      <a:noFill/>
-                    </a:ln>
                   </pic:spPr>
                 </pic:pic>
               </a:graphicData>
@@ -1307,18 +1284,17 @@
       </w:r>
       <w:r>
         <w:rPr>
-          <w:rFonts w:ascii="Arial" w:eastAsia="Times New Roman" w:hAnsi="Arial" w:cs="Arial"/>
-          <w:b/>
-          <w:bCs/>
+          <w:rFonts w:ascii="Times New Roman" w:eastAsia="Times New Roman" w:hAnsi="Times New Roman" w:cs="Times New Roman"/>
           <w:noProof/>
           <w:color w:val="000000"/>
-          <w:bdr w:val="none" w:sz="0" w:space="0" w:color="auto" w:frame="1"/>
+          <w:sz w:val="24"/>
+          <w:szCs w:val="24"/>
         </w:rPr>
         <w:drawing>
-          <wp:inline distT="0" distB="0" distL="0" distR="0" wp14:anchorId="5D8E222E" wp14:editId="30C2248A">
-            <wp:extent cx="5943600" cy="1706880"/>
-            <wp:effectExtent l="0" t="0" r="0" b="7620"/>
-            <wp:docPr id="52" name="Picture 52"/>
+          <wp:inline distT="0" distB="0" distL="0" distR="0" wp14:anchorId="51BAC78C" wp14:editId="10EC4F43">
+            <wp:extent cx="5943600" cy="1697990"/>
+            <wp:effectExtent l="0" t="0" r="0" b="0"/>
+            <wp:docPr id="4" name="Picture 4" descr="A picture containing plant&#10;&#10;Description automatically generated"/>
             <wp:cNvGraphicFramePr>
               <a:graphicFrameLocks xmlns:a="http://schemas.openxmlformats.org/drawingml/2006/main" noChangeAspect="1"/>
             </wp:cNvGraphicFramePr>
@@ -1326,10 +1302,8 @@
               <a:graphicData uri="http://schemas.openxmlformats.org/drawingml/2006/picture">
                 <pic:pic xmlns:pic="http://schemas.openxmlformats.org/drawingml/2006/picture">
                   <pic:nvPicPr>
-                    <pic:cNvPr id="0" name="Picture 52"/>
-                    <pic:cNvPicPr>
-                      <a:picLocks noChangeAspect="1" noChangeArrowheads="1"/>
-                    </pic:cNvPicPr>
+                    <pic:cNvPr id="4" name="2017_total_renew_production_seasons.png"/>
+                    <pic:cNvPicPr/>
                   </pic:nvPicPr>
                   <pic:blipFill>
                     <a:blip r:embed="rId14">
@@ -1339,23 +1313,18 @@
                         </a:ext>
                       </a:extLst>
                     </a:blip>
-                    <a:srcRect/>
                     <a:stretch>
                       <a:fillRect/>
                     </a:stretch>
                   </pic:blipFill>
-                  <pic:spPr bwMode="auto">
+                  <pic:spPr>
                     <a:xfrm>
                       <a:off x="0" y="0"/>
-                      <a:ext cx="5943600" cy="1706880"/>
+                      <a:ext cx="5943600" cy="1697990"/>
                     </a:xfrm>
                     <a:prstGeom prst="rect">
                       <a:avLst/>
                     </a:prstGeom>
-                    <a:noFill/>
-                    <a:ln>
-                      <a:noFill/>
-                    </a:ln>
                   </pic:spPr>
                 </pic:pic>
               </a:graphicData>
@@ -1398,7 +1367,16 @@
           <w:rFonts w:ascii="Arial" w:eastAsia="Times New Roman" w:hAnsi="Arial" w:cs="Arial"/>
           <w:color w:val="000000"/>
         </w:rPr>
-        <w:t xml:space="preserve">Both the wind and solar scatter plots have values across the whole year that correspond to no energy production for that given hour (dots with y-value is 0). However, the plots for the total renewable energy production are consistently above 2,000 MWh.  This difference is </w:t>
+        <w:t xml:space="preserve">Both the wind and </w:t>
+      </w:r>
+      <w:bookmarkStart w:id="0" w:name="_GoBack"/>
+      <w:bookmarkEnd w:id="0"/>
+      <w:r>
+        <w:rPr>
+          <w:rFonts w:ascii="Arial" w:eastAsia="Times New Roman" w:hAnsi="Arial" w:cs="Arial"/>
+          <w:color w:val="000000"/>
+        </w:rPr>
+        <w:t xml:space="preserve">solar scatter plots have values across the whole year that correspond to no energy production for that given hour (dots with y-value is 0). However, the plots for the total renewable energy production are consistently above 2,000 MWh.  This difference is </w:t>
       </w:r>
       <w:proofErr w:type="gramStart"/>
       <w:r>
@@ -2480,16 +2458,7 @@
           <w:rFonts w:ascii="Arial" w:eastAsia="Times New Roman" w:hAnsi="Arial" w:cs="Arial"/>
           <w:color w:val="000000"/>
         </w:rPr>
-        <w:t xml:space="preserve"> At the hour of peak demand (5 p.m.) renewables contributed only 16%. </w:t>
-      </w:r>
-      <w:bookmarkStart w:id="0" w:name="_GoBack"/>
-      <w:bookmarkEnd w:id="0"/>
-      <w:r>
-        <w:rPr>
-          <w:rFonts w:ascii="Arial" w:eastAsia="Times New Roman" w:hAnsi="Arial" w:cs="Arial"/>
-          <w:color w:val="000000"/>
-        </w:rPr>
-        <w:t>With the sun still shining, it appears there was additional opportunity for solar contribution at the peak load hour. </w:t>
+        <w:t xml:space="preserve"> At the hour of peak demand (5 p.m.) renewables contributed only 16%. With the sun still shining, it appears there was additional opportunity for solar contribution at the peak load hour. </w:t>
       </w:r>
     </w:p>
     <w:p>

</xml_diff>

<commit_message>
Added extra info hand out and updated images in powerpoint and write up document.
</commit_message>
<xml_diff>
--- a/Here Comes the Sun.docx
+++ b/Here Comes the Sun.docx
@@ -1367,16 +1367,7 @@
           <w:rFonts w:ascii="Arial" w:eastAsia="Times New Roman" w:hAnsi="Arial" w:cs="Arial"/>
           <w:color w:val="000000"/>
         </w:rPr>
-        <w:t xml:space="preserve">Both the wind and </w:t>
-      </w:r>
-      <w:bookmarkStart w:id="0" w:name="_GoBack"/>
-      <w:bookmarkEnd w:id="0"/>
-      <w:r>
-        <w:rPr>
-          <w:rFonts w:ascii="Arial" w:eastAsia="Times New Roman" w:hAnsi="Arial" w:cs="Arial"/>
-          <w:color w:val="000000"/>
-        </w:rPr>
-        <w:t xml:space="preserve">solar scatter plots have values across the whole year that correspond to no energy production for that given hour (dots with y-value is 0). However, the plots for the total renewable energy production are consistently above 2,000 MWh.  This difference is </w:t>
+        <w:t xml:space="preserve">Both the wind and solar scatter plots have values across the whole year that correspond to no energy production for that given hour (dots with y-value is 0). However, the plots for the total renewable energy production are consistently above 2,000 MWh.  This difference is </w:t>
       </w:r>
       <w:proofErr w:type="gramStart"/>
       <w:r>
@@ -2548,33 +2539,388 @@
       </w:r>
     </w:p>
     <w:p>
-      <w:r>
-        <w:rPr>
-          <w:rFonts w:ascii="Times New Roman" w:eastAsia="Times New Roman" w:hAnsi="Times New Roman" w:cs="Times New Roman"/>
-          <w:color w:val="000000"/>
-          <w:sz w:val="24"/>
-          <w:szCs w:val="24"/>
-        </w:rPr>
-        <w:br/>
-      </w:r>
-      <w:r>
-        <w:rPr>
-          <w:rFonts w:ascii="Times New Roman" w:eastAsia="Times New Roman" w:hAnsi="Times New Roman" w:cs="Times New Roman"/>
-          <w:color w:val="000000"/>
-          <w:sz w:val="24"/>
-          <w:szCs w:val="24"/>
-        </w:rPr>
-        <w:br/>
-      </w:r>
-      <w:r>
-        <w:rPr>
-          <w:rFonts w:ascii="Times New Roman" w:eastAsia="Times New Roman" w:hAnsi="Times New Roman" w:cs="Times New Roman"/>
-          <w:color w:val="000000"/>
-          <w:sz w:val="24"/>
-          <w:szCs w:val="24"/>
-        </w:rPr>
-        <w:br/>
-      </w:r>
+      <w:pPr>
+        <w:spacing w:after="0" w:line="331" w:lineRule="atLeast"/>
+        <w:rPr>
+          <w:rFonts w:ascii="Arial" w:eastAsia="Times New Roman" w:hAnsi="Arial" w:cs="Arial"/>
+          <w:b/>
+          <w:bCs/>
+          <w:color w:val="000000"/>
+        </w:rPr>
+      </w:pPr>
+      <w:r>
+        <w:rPr>
+          <w:rFonts w:ascii="Arial" w:eastAsia="Times New Roman" w:hAnsi="Arial" w:cs="Arial"/>
+          <w:b/>
+          <w:bCs/>
+          <w:color w:val="000000"/>
+        </w:rPr>
+        <w:t>Combined Smaller Renewable Resources:</w:t>
+      </w:r>
+    </w:p>
+    <w:p>
+      <w:pPr>
+        <w:spacing w:after="0" w:line="331" w:lineRule="atLeast"/>
+        <w:rPr>
+          <w:rFonts w:ascii="Arial" w:eastAsia="Times New Roman" w:hAnsi="Arial" w:cs="Arial"/>
+          <w:b/>
+          <w:bCs/>
+          <w:color w:val="000000"/>
+        </w:rPr>
+      </w:pPr>
+    </w:p>
+    <w:p>
+      <w:pPr>
+        <w:spacing w:after="0" w:line="331" w:lineRule="atLeast"/>
+        <w:rPr>
+          <w:rFonts w:ascii="Arial" w:eastAsia="Times New Roman" w:hAnsi="Arial" w:cs="Arial"/>
+          <w:color w:val="000000"/>
+        </w:rPr>
+      </w:pPr>
+      <w:r>
+        <w:rPr>
+          <w:rFonts w:ascii="Arial" w:eastAsia="Times New Roman" w:hAnsi="Arial" w:cs="Arial"/>
+          <w:color w:val="000000"/>
+        </w:rPr>
+        <w:t xml:space="preserve">Below is a box plot of combined hourly production of the renewable sources not </w:t>
+      </w:r>
+      <w:r>
+        <w:rPr>
+          <w:rFonts w:ascii="Arial" w:eastAsia="Times New Roman" w:hAnsi="Arial" w:cs="Arial"/>
+          <w:color w:val="000000"/>
+        </w:rPr>
+        <w:t>focused</w:t>
+      </w:r>
+      <w:r>
+        <w:rPr>
+          <w:rFonts w:ascii="Arial" w:eastAsia="Times New Roman" w:hAnsi="Arial" w:cs="Arial"/>
+          <w:color w:val="000000"/>
+        </w:rPr>
+        <w:t xml:space="preserve"> on in this analysis. The cumulative power production values from these resources are included in any chart showing “Total Renewables”, </w:t>
+      </w:r>
+      <w:r>
+        <w:rPr>
+          <w:rFonts w:ascii="Arial" w:eastAsia="Times New Roman" w:hAnsi="Arial" w:cs="Arial"/>
+          <w:color w:val="000000"/>
+        </w:rPr>
+        <w:t>but these</w:t>
+      </w:r>
+      <w:r>
+        <w:rPr>
+          <w:rFonts w:ascii="Arial" w:eastAsia="Times New Roman" w:hAnsi="Arial" w:cs="Arial"/>
+          <w:color w:val="000000"/>
+        </w:rPr>
+        <w:t xml:space="preserve"> sources remain relatively </w:t>
+      </w:r>
+      <w:r>
+        <w:rPr>
+          <w:rFonts w:ascii="Arial" w:eastAsia="Times New Roman" w:hAnsi="Arial" w:cs="Arial"/>
+          <w:color w:val="000000"/>
+        </w:rPr>
+        <w:t>constant,</w:t>
+      </w:r>
+      <w:r>
+        <w:rPr>
+          <w:rFonts w:ascii="Arial" w:eastAsia="Times New Roman" w:hAnsi="Arial" w:cs="Arial"/>
+          <w:color w:val="000000"/>
+        </w:rPr>
+        <w:t xml:space="preserve"> so they aren’t </w:t>
+      </w:r>
+      <w:r>
+        <w:rPr>
+          <w:rFonts w:ascii="Arial" w:eastAsia="Times New Roman" w:hAnsi="Arial" w:cs="Arial"/>
+          <w:color w:val="000000"/>
+        </w:rPr>
+        <w:t>focused</w:t>
+      </w:r>
+      <w:r>
+        <w:rPr>
+          <w:rFonts w:ascii="Arial" w:eastAsia="Times New Roman" w:hAnsi="Arial" w:cs="Arial"/>
+          <w:color w:val="000000"/>
+        </w:rPr>
+        <w:t xml:space="preserve"> on.  The combined sources charted below are compiled from the hourly sum of production from biogas, biomass, small hydro, and geothermal across all years in the </w:t>
+      </w:r>
+      <w:r>
+        <w:rPr>
+          <w:rFonts w:ascii="Arial" w:eastAsia="Times New Roman" w:hAnsi="Arial" w:cs="Arial"/>
+          <w:color w:val="000000"/>
+        </w:rPr>
+        <w:t xml:space="preserve">Kaggle </w:t>
+      </w:r>
+      <w:r>
+        <w:rPr>
+          <w:rFonts w:ascii="Arial" w:eastAsia="Times New Roman" w:hAnsi="Arial" w:cs="Arial"/>
+          <w:color w:val="000000"/>
+        </w:rPr>
+        <w:t xml:space="preserve">data set.   </w:t>
+      </w:r>
+    </w:p>
+    <w:p>
+      <w:pPr>
+        <w:spacing w:after="0" w:line="331" w:lineRule="atLeast"/>
+        <w:rPr>
+          <w:rFonts w:ascii="Arial" w:eastAsia="Times New Roman" w:hAnsi="Arial" w:cs="Arial"/>
+          <w:b/>
+          <w:bCs/>
+          <w:color w:val="000000"/>
+        </w:rPr>
+      </w:pPr>
+    </w:p>
+    <w:p>
+      <w:pPr>
+        <w:spacing w:after="0" w:line="331" w:lineRule="atLeast"/>
+        <w:jc w:val="center"/>
+        <w:rPr>
+          <w:rFonts w:ascii="Arial" w:eastAsia="Times New Roman" w:hAnsi="Arial" w:cs="Arial"/>
+          <w:b/>
+          <w:bCs/>
+          <w:color w:val="000000"/>
+        </w:rPr>
+      </w:pPr>
+      <w:r>
+        <w:rPr>
+          <w:rFonts w:ascii="Arial" w:eastAsia="Times New Roman" w:hAnsi="Arial" w:cs="Arial"/>
+          <w:b/>
+          <w:bCs/>
+          <w:color w:val="000000"/>
+        </w:rPr>
+        <w:lastRenderedPageBreak/>
+        <w:drawing>
+          <wp:inline distT="0" distB="0" distL="0" distR="0" wp14:anchorId="19052188" wp14:editId="453813B6">
+            <wp:extent cx="5280266" cy="2966730"/>
+            <wp:effectExtent l="0" t="0" r="0" b="5080"/>
+            <wp:docPr id="5" name="Picture 5"/>
+            <wp:cNvGraphicFramePr>
+              <a:graphicFrameLocks xmlns:a="http://schemas.openxmlformats.org/drawingml/2006/main" noChangeAspect="1"/>
+            </wp:cNvGraphicFramePr>
+            <a:graphic xmlns:a="http://schemas.openxmlformats.org/drawingml/2006/main">
+              <a:graphicData uri="http://schemas.openxmlformats.org/drawingml/2006/picture">
+                <pic:pic xmlns:pic="http://schemas.openxmlformats.org/drawingml/2006/picture">
+                  <pic:nvPicPr>
+                    <pic:cNvPr id="5" name="Combined Smaller Sources_average_daily_production.png"/>
+                    <pic:cNvPicPr/>
+                  </pic:nvPicPr>
+                  <pic:blipFill>
+                    <a:blip r:embed="rId23">
+                      <a:extLst>
+                        <a:ext uri="{28A0092B-C50C-407E-A947-70E740481C1C}">
+                          <a14:useLocalDpi xmlns:a14="http://schemas.microsoft.com/office/drawing/2010/main" val="0"/>
+                        </a:ext>
+                      </a:extLst>
+                    </a:blip>
+                    <a:stretch>
+                      <a:fillRect/>
+                    </a:stretch>
+                  </pic:blipFill>
+                  <pic:spPr>
+                    <a:xfrm>
+                      <a:off x="0" y="0"/>
+                      <a:ext cx="5354158" cy="3008247"/>
+                    </a:xfrm>
+                    <a:prstGeom prst="rect">
+                      <a:avLst/>
+                    </a:prstGeom>
+                  </pic:spPr>
+                </pic:pic>
+              </a:graphicData>
+            </a:graphic>
+          </wp:inline>
+        </w:drawing>
+      </w:r>
+    </w:p>
+    <w:p>
+      <w:pPr>
+        <w:spacing w:after="0" w:line="331" w:lineRule="atLeast"/>
+        <w:rPr>
+          <w:rFonts w:ascii="Arial" w:eastAsia="Times New Roman" w:hAnsi="Arial" w:cs="Arial"/>
+          <w:color w:val="000000"/>
+        </w:rPr>
+      </w:pPr>
+      <w:r>
+        <w:rPr>
+          <w:rFonts w:ascii="Arial" w:eastAsia="Times New Roman" w:hAnsi="Arial" w:cs="Arial"/>
+          <w:color w:val="000000"/>
+        </w:rPr>
+        <w:t xml:space="preserve">Below is a scatter chart </w:t>
+      </w:r>
+      <w:proofErr w:type="gramStart"/>
+      <w:r>
+        <w:rPr>
+          <w:rFonts w:ascii="Arial" w:eastAsia="Times New Roman" w:hAnsi="Arial" w:cs="Arial"/>
+          <w:color w:val="000000"/>
+        </w:rPr>
+        <w:t>similar to</w:t>
+      </w:r>
+      <w:proofErr w:type="gramEnd"/>
+      <w:r>
+        <w:rPr>
+          <w:rFonts w:ascii="Arial" w:eastAsia="Times New Roman" w:hAnsi="Arial" w:cs="Arial"/>
+          <w:color w:val="000000"/>
+        </w:rPr>
+        <w:t xml:space="preserve"> </w:t>
+      </w:r>
+      <w:r>
+        <w:rPr>
+          <w:rFonts w:ascii="Arial" w:eastAsia="Times New Roman" w:hAnsi="Arial" w:cs="Arial"/>
+          <w:color w:val="000000"/>
+        </w:rPr>
+        <w:t xml:space="preserve">the </w:t>
+      </w:r>
+      <w:r>
+        <w:rPr>
+          <w:rFonts w:ascii="Arial" w:eastAsia="Times New Roman" w:hAnsi="Arial" w:cs="Arial"/>
+          <w:color w:val="000000"/>
+        </w:rPr>
+        <w:t xml:space="preserve">solar power, wind, and total renewable scatter plots, </w:t>
+      </w:r>
+      <w:r>
+        <w:rPr>
+          <w:rFonts w:ascii="Arial" w:eastAsia="Times New Roman" w:hAnsi="Arial" w:cs="Arial"/>
+          <w:color w:val="000000"/>
+        </w:rPr>
+        <w:t xml:space="preserve">showing the combined production of the same </w:t>
+      </w:r>
+      <w:r>
+        <w:rPr>
+          <w:rFonts w:ascii="Arial" w:eastAsia="Times New Roman" w:hAnsi="Arial" w:cs="Arial"/>
+          <w:color w:val="000000"/>
+        </w:rPr>
+        <w:t xml:space="preserve">smaller renewable </w:t>
+      </w:r>
+      <w:r>
+        <w:rPr>
+          <w:rFonts w:ascii="Arial" w:eastAsia="Times New Roman" w:hAnsi="Arial" w:cs="Arial"/>
+          <w:color w:val="000000"/>
+        </w:rPr>
+        <w:t xml:space="preserve">sources as above.  </w:t>
+      </w:r>
+      <w:r>
+        <w:rPr>
+          <w:rFonts w:ascii="Arial" w:eastAsia="Times New Roman" w:hAnsi="Arial" w:cs="Arial"/>
+          <w:color w:val="000000"/>
+        </w:rPr>
+        <w:t xml:space="preserve">Simply </w:t>
+      </w:r>
+      <w:r>
+        <w:rPr>
+          <w:rFonts w:ascii="Arial" w:eastAsia="Times New Roman" w:hAnsi="Arial" w:cs="Arial"/>
+          <w:color w:val="000000"/>
+        </w:rPr>
+        <w:t>to show they stay relatively const</w:t>
+      </w:r>
+      <w:bookmarkStart w:id="0" w:name="_GoBack"/>
+      <w:bookmarkEnd w:id="0"/>
+      <w:r>
+        <w:rPr>
+          <w:rFonts w:ascii="Arial" w:eastAsia="Times New Roman" w:hAnsi="Arial" w:cs="Arial"/>
+          <w:color w:val="000000"/>
+        </w:rPr>
+        <w:t xml:space="preserve">ant across the year and don’t have much hourly/ seasonal fluctuation.  </w:t>
+      </w:r>
+    </w:p>
+    <w:p>
+      <w:pPr>
+        <w:spacing w:after="0" w:line="331" w:lineRule="atLeast"/>
+        <w:rPr>
+          <w:rFonts w:ascii="Arial" w:eastAsia="Times New Roman" w:hAnsi="Arial" w:cs="Arial"/>
+          <w:b/>
+          <w:bCs/>
+          <w:color w:val="000000"/>
+        </w:rPr>
+      </w:pPr>
+    </w:p>
+    <w:p>
+      <w:pPr>
+        <w:spacing w:after="0" w:line="331" w:lineRule="atLeast"/>
+        <w:rPr>
+          <w:rFonts w:ascii="Arial" w:eastAsia="Times New Roman" w:hAnsi="Arial" w:cs="Arial"/>
+          <w:b/>
+          <w:bCs/>
+          <w:color w:val="000000"/>
+        </w:rPr>
+      </w:pPr>
+      <w:r>
+        <w:rPr>
+          <w:rFonts w:ascii="Arial" w:eastAsia="Times New Roman" w:hAnsi="Arial" w:cs="Arial"/>
+          <w:b/>
+          <w:bCs/>
+          <w:color w:val="000000"/>
+        </w:rPr>
+        <w:drawing>
+          <wp:inline distT="0" distB="0" distL="0" distR="0" wp14:anchorId="6FFB9554" wp14:editId="219C9A0C">
+            <wp:extent cx="6858000" cy="1959610"/>
+            <wp:effectExtent l="0" t="0" r="0" b="2540"/>
+            <wp:docPr id="7" name="Picture 7" descr="A close up of a map&#10;&#10;Description automatically generated"/>
+            <wp:cNvGraphicFramePr>
+              <a:graphicFrameLocks xmlns:a="http://schemas.openxmlformats.org/drawingml/2006/main" noChangeAspect="1"/>
+            </wp:cNvGraphicFramePr>
+            <a:graphic xmlns:a="http://schemas.openxmlformats.org/drawingml/2006/main">
+              <a:graphicData uri="http://schemas.openxmlformats.org/drawingml/2006/picture">
+                <pic:pic xmlns:pic="http://schemas.openxmlformats.org/drawingml/2006/picture">
+                  <pic:nvPicPr>
+                    <pic:cNvPr id="1" name="2017_other_sources_production_seasons.png"/>
+                    <pic:cNvPicPr/>
+                  </pic:nvPicPr>
+                  <pic:blipFill>
+                    <a:blip r:embed="rId24">
+                      <a:extLst>
+                        <a:ext uri="{28A0092B-C50C-407E-A947-70E740481C1C}">
+                          <a14:useLocalDpi xmlns:a14="http://schemas.microsoft.com/office/drawing/2010/main" val="0"/>
+                        </a:ext>
+                      </a:extLst>
+                    </a:blip>
+                    <a:stretch>
+                      <a:fillRect/>
+                    </a:stretch>
+                  </pic:blipFill>
+                  <pic:spPr>
+                    <a:xfrm>
+                      <a:off x="0" y="0"/>
+                      <a:ext cx="6858000" cy="1959610"/>
+                    </a:xfrm>
+                    <a:prstGeom prst="rect">
+                      <a:avLst/>
+                    </a:prstGeom>
+                  </pic:spPr>
+                </pic:pic>
+              </a:graphicData>
+            </a:graphic>
+          </wp:inline>
+        </w:drawing>
+      </w:r>
+    </w:p>
+    <w:p>
+      <w:pPr>
+        <w:spacing w:after="0" w:line="331" w:lineRule="atLeast"/>
+        <w:rPr>
+          <w:rFonts w:ascii="Arial" w:eastAsia="Times New Roman" w:hAnsi="Arial" w:cs="Arial"/>
+          <w:b/>
+          <w:bCs/>
+          <w:color w:val="000000"/>
+        </w:rPr>
+      </w:pPr>
+    </w:p>
+    <w:p>
+      <w:pPr>
+        <w:spacing w:after="0" w:line="331" w:lineRule="atLeast"/>
+        <w:rPr>
+          <w:rFonts w:ascii="Arial" w:eastAsia="Times New Roman" w:hAnsi="Arial" w:cs="Arial"/>
+          <w:b/>
+          <w:bCs/>
+          <w:color w:val="000000"/>
+        </w:rPr>
+      </w:pPr>
+    </w:p>
+    <w:p>
+      <w:pPr>
+        <w:spacing w:after="0" w:line="331" w:lineRule="atLeast"/>
+        <w:rPr>
+          <w:rFonts w:ascii="Arial" w:eastAsia="Times New Roman" w:hAnsi="Arial" w:cs="Arial"/>
+          <w:b/>
+          <w:bCs/>
+          <w:color w:val="000000"/>
+        </w:rPr>
+      </w:pPr>
     </w:p>
     <w:sectPr>
       <w:pgSz w:w="12240" w:h="15840"/>
@@ -3449,7 +3795,6 @@
   <w:style w:type="character" w:default="1" w:styleId="DefaultParagraphFont">
     <w:name w:val="Default Paragraph Font"/>
     <w:uiPriority w:val="1"/>
-    <w:semiHidden/>
     <w:unhideWhenUsed/>
   </w:style>
   <w:style w:type="table" w:default="1" w:styleId="TableNormal">

</xml_diff>

<commit_message>
Image update in description doc
</commit_message>
<xml_diff>
--- a/Here Comes the Sun.docx
+++ b/Here Comes the Sun.docx
@@ -825,18 +825,17 @@
       </w:pPr>
       <w:r>
         <w:rPr>
-          <w:rFonts w:ascii="Arial" w:eastAsia="Times New Roman" w:hAnsi="Arial" w:cs="Arial"/>
-          <w:b/>
-          <w:bCs/>
+          <w:rFonts w:ascii="Times New Roman" w:eastAsia="Times New Roman" w:hAnsi="Times New Roman" w:cs="Times New Roman"/>
           <w:noProof/>
           <w:color w:val="000000"/>
-          <w:bdr w:val="none" w:sz="0" w:space="0" w:color="auto" w:frame="1"/>
+          <w:sz w:val="24"/>
+          <w:szCs w:val="24"/>
         </w:rPr>
         <w:drawing>
-          <wp:inline distT="0" distB="0" distL="0" distR="0" wp14:anchorId="6E7091E9" wp14:editId="6F9A80B1">
-            <wp:extent cx="5943600" cy="1706880"/>
-            <wp:effectExtent l="0" t="0" r="0" b="7620"/>
-            <wp:docPr id="47" name="Picture 47"/>
+          <wp:inline distT="0" distB="0" distL="0" distR="0" wp14:anchorId="333483B8" wp14:editId="452664F0">
+            <wp:extent cx="5943600" cy="1697990"/>
+            <wp:effectExtent l="0" t="0" r="0" b="0"/>
+            <wp:docPr id="6" name="Picture 6" descr="A picture containing screenshot&#10;&#10;Description automatically generated"/>
             <wp:cNvGraphicFramePr>
               <a:graphicFrameLocks xmlns:a="http://schemas.openxmlformats.org/drawingml/2006/main" noChangeAspect="1"/>
             </wp:cNvGraphicFramePr>
@@ -844,10 +843,8 @@
               <a:graphicData uri="http://schemas.openxmlformats.org/drawingml/2006/picture">
                 <pic:pic xmlns:pic="http://schemas.openxmlformats.org/drawingml/2006/picture">
                   <pic:nvPicPr>
-                    <pic:cNvPr id="0" name="Picture 47"/>
-                    <pic:cNvPicPr>
-                      <a:picLocks noChangeAspect="1" noChangeArrowheads="1"/>
-                    </pic:cNvPicPr>
+                    <pic:cNvPr id="6" name="2012_solar_production_seasons.png"/>
+                    <pic:cNvPicPr/>
                   </pic:nvPicPr>
                   <pic:blipFill>
                     <a:blip r:embed="rId9">
@@ -857,23 +854,18 @@
                         </a:ext>
                       </a:extLst>
                     </a:blip>
-                    <a:srcRect/>
                     <a:stretch>
                       <a:fillRect/>
                     </a:stretch>
                   </pic:blipFill>
-                  <pic:spPr bwMode="auto">
+                  <pic:spPr>
                     <a:xfrm>
                       <a:off x="0" y="0"/>
-                      <a:ext cx="5943600" cy="1706880"/>
+                      <a:ext cx="5943600" cy="1697990"/>
                     </a:xfrm>
                     <a:prstGeom prst="rect">
                       <a:avLst/>
                     </a:prstGeom>
-                    <a:noFill/>
-                    <a:ln>
-                      <a:noFill/>
-                    </a:ln>
                   </pic:spPr>
                 </pic:pic>
               </a:graphicData>
@@ -913,18 +905,17 @@
       </w:pPr>
       <w:r>
         <w:rPr>
-          <w:rFonts w:ascii="Arial" w:eastAsia="Times New Roman" w:hAnsi="Arial" w:cs="Arial"/>
-          <w:b/>
-          <w:bCs/>
+          <w:rFonts w:ascii="Times New Roman" w:eastAsia="Times New Roman" w:hAnsi="Times New Roman" w:cs="Times New Roman"/>
           <w:noProof/>
           <w:color w:val="000000"/>
-          <w:bdr w:val="none" w:sz="0" w:space="0" w:color="auto" w:frame="1"/>
+          <w:sz w:val="24"/>
+          <w:szCs w:val="24"/>
         </w:rPr>
         <w:drawing>
-          <wp:inline distT="0" distB="0" distL="0" distR="0" wp14:anchorId="1547F99E" wp14:editId="053FEADC">
-            <wp:extent cx="5943600" cy="1706880"/>
-            <wp:effectExtent l="0" t="0" r="0" b="7620"/>
-            <wp:docPr id="48" name="Picture 48"/>
+          <wp:inline distT="0" distB="0" distL="0" distR="0" wp14:anchorId="34D7573F" wp14:editId="00C8E6BC">
+            <wp:extent cx="5943600" cy="1697990"/>
+            <wp:effectExtent l="0" t="0" r="0" b="0"/>
+            <wp:docPr id="8" name="Picture 8" descr="A close up of a map&#10;&#10;Description automatically generated"/>
             <wp:cNvGraphicFramePr>
               <a:graphicFrameLocks xmlns:a="http://schemas.openxmlformats.org/drawingml/2006/main" noChangeAspect="1"/>
             </wp:cNvGraphicFramePr>
@@ -932,10 +923,8 @@
               <a:graphicData uri="http://schemas.openxmlformats.org/drawingml/2006/picture">
                 <pic:pic xmlns:pic="http://schemas.openxmlformats.org/drawingml/2006/picture">
                   <pic:nvPicPr>
-                    <pic:cNvPr id="0" name="Picture 48"/>
-                    <pic:cNvPicPr>
-                      <a:picLocks noChangeAspect="1" noChangeArrowheads="1"/>
-                    </pic:cNvPicPr>
+                    <pic:cNvPr id="8" name="2017_solar_production_seasons.png"/>
+                    <pic:cNvPicPr/>
                   </pic:nvPicPr>
                   <pic:blipFill>
                     <a:blip r:embed="rId10">
@@ -945,23 +934,18 @@
                         </a:ext>
                       </a:extLst>
                     </a:blip>
-                    <a:srcRect/>
                     <a:stretch>
                       <a:fillRect/>
                     </a:stretch>
                   </pic:blipFill>
-                  <pic:spPr bwMode="auto">
+                  <pic:spPr>
                     <a:xfrm>
                       <a:off x="0" y="0"/>
-                      <a:ext cx="5943600" cy="1706880"/>
+                      <a:ext cx="5943600" cy="1697990"/>
                     </a:xfrm>
                     <a:prstGeom prst="rect">
                       <a:avLst/>
                     </a:prstGeom>
-                    <a:noFill/>
-                    <a:ln>
-                      <a:noFill/>
-                    </a:ln>
                   </pic:spPr>
                 </pic:pic>
               </a:graphicData>
@@ -1045,10 +1029,10 @@
           <w:szCs w:val="24"/>
         </w:rPr>
         <w:drawing>
-          <wp:inline distT="0" distB="0" distL="0" distR="0" wp14:anchorId="642071CA" wp14:editId="5BFF9292">
+          <wp:inline distT="0" distB="0" distL="0" distR="0" wp14:anchorId="6FF11F26" wp14:editId="4E06BAAF">
             <wp:extent cx="5943600" cy="1697990"/>
             <wp:effectExtent l="0" t="0" r="0" b="0"/>
-            <wp:docPr id="1" name="Picture 1" descr="A screenshot of a cell phone&#10;&#10;Description automatically generated"/>
+            <wp:docPr id="9" name="Picture 9" descr="A screenshot of a cell phone&#10;&#10;Description automatically generated"/>
             <wp:cNvGraphicFramePr>
               <a:graphicFrameLocks xmlns:a="http://schemas.openxmlformats.org/drawingml/2006/main" noChangeAspect="1"/>
             </wp:cNvGraphicFramePr>
@@ -1056,7 +1040,7 @@
               <a:graphicData uri="http://schemas.openxmlformats.org/drawingml/2006/picture">
                 <pic:pic xmlns:pic="http://schemas.openxmlformats.org/drawingml/2006/picture">
                   <pic:nvPicPr>
-                    <pic:cNvPr id="1" name="2012_wind_production_seasons.png"/>
+                    <pic:cNvPr id="9" name="2012_wind_production_seasons.png"/>
                     <pic:cNvPicPr/>
                   </pic:nvPicPr>
                   <pic:blipFill>
@@ -1199,7 +1183,16 @@
           <w:rFonts w:ascii="Arial" w:eastAsia="Times New Roman" w:hAnsi="Arial" w:cs="Arial"/>
           <w:color w:val="000000"/>
         </w:rPr>
-        <w:t xml:space="preserve"> the wind power production graphs, while 2017’s pattern is more like the solar power production pattern. The scale of the y-axis is important to pay attention to in this graph as well.  The max values show nearly 3x growth in production across the year between 2012 and 2017. </w:t>
+        <w:t xml:space="preserve"> the wind power production graphs, while 2017’s pattern is more like t</w:t>
+      </w:r>
+      <w:bookmarkStart w:id="0" w:name="_GoBack"/>
+      <w:bookmarkEnd w:id="0"/>
+      <w:r>
+        <w:rPr>
+          <w:rFonts w:ascii="Arial" w:eastAsia="Times New Roman" w:hAnsi="Arial" w:cs="Arial"/>
+          <w:color w:val="000000"/>
+        </w:rPr>
+        <w:t>he solar power production pattern. The scale of the y-axis is important to pay attention to in this graph as well.  The max values show nearly 3x growth in production across the year between 2012 and 2017. </w:t>
       </w:r>
     </w:p>
     <w:p>
@@ -2596,49 +2589,7 @@
           <w:rFonts w:ascii="Arial" w:eastAsia="Times New Roman" w:hAnsi="Arial" w:cs="Arial"/>
           <w:color w:val="000000"/>
         </w:rPr>
-        <w:t xml:space="preserve"> on in this analysis. The cumulative power production values from these resources are included in any chart showing “Total Renewables”, </w:t>
-      </w:r>
-      <w:r>
-        <w:rPr>
-          <w:rFonts w:ascii="Arial" w:eastAsia="Times New Roman" w:hAnsi="Arial" w:cs="Arial"/>
-          <w:color w:val="000000"/>
-        </w:rPr>
-        <w:t>but these</w:t>
-      </w:r>
-      <w:r>
-        <w:rPr>
-          <w:rFonts w:ascii="Arial" w:eastAsia="Times New Roman" w:hAnsi="Arial" w:cs="Arial"/>
-          <w:color w:val="000000"/>
-        </w:rPr>
-        <w:t xml:space="preserve"> sources remain relatively </w:t>
-      </w:r>
-      <w:r>
-        <w:rPr>
-          <w:rFonts w:ascii="Arial" w:eastAsia="Times New Roman" w:hAnsi="Arial" w:cs="Arial"/>
-          <w:color w:val="000000"/>
-        </w:rPr>
-        <w:t>constant,</w:t>
-      </w:r>
-      <w:r>
-        <w:rPr>
-          <w:rFonts w:ascii="Arial" w:eastAsia="Times New Roman" w:hAnsi="Arial" w:cs="Arial"/>
-          <w:color w:val="000000"/>
-        </w:rPr>
-        <w:t xml:space="preserve"> so they aren’t </w:t>
-      </w:r>
-      <w:r>
-        <w:rPr>
-          <w:rFonts w:ascii="Arial" w:eastAsia="Times New Roman" w:hAnsi="Arial" w:cs="Arial"/>
-          <w:color w:val="000000"/>
-        </w:rPr>
-        <w:t>focused</w:t>
-      </w:r>
-      <w:r>
-        <w:rPr>
-          <w:rFonts w:ascii="Arial" w:eastAsia="Times New Roman" w:hAnsi="Arial" w:cs="Arial"/>
-          <w:color w:val="000000"/>
-        </w:rPr>
-        <w:t xml:space="preserve"> on.  The combined sources charted below are compiled from the hourly sum of production from biogas, biomass, small hydro, and geothermal across all years in the </w:t>
+        <w:t xml:space="preserve"> on in this analysis. The cumulative power production values from these resources are included in any chart showing “Total Renewables”, but these sources remain relatively constant, so they aren’t focused on.  The combined sources charted below are compiled from the hourly sum of production from biogas, biomass, small hydro, and geothermal across all years in the </w:t>
       </w:r>
       <w:r>
         <w:rPr>
@@ -2682,6 +2633,7 @@
           <w:rFonts w:ascii="Arial" w:eastAsia="Times New Roman" w:hAnsi="Arial" w:cs="Arial"/>
           <w:b/>
           <w:bCs/>
+          <w:noProof/>
           <w:color w:val="000000"/>
         </w:rPr>
         <w:lastRenderedPageBreak/>
@@ -2806,16 +2758,7 @@
           <w:rFonts w:ascii="Arial" w:eastAsia="Times New Roman" w:hAnsi="Arial" w:cs="Arial"/>
           <w:color w:val="000000"/>
         </w:rPr>
-        <w:t>to show they stay relatively const</w:t>
-      </w:r>
-      <w:bookmarkStart w:id="0" w:name="_GoBack"/>
-      <w:bookmarkEnd w:id="0"/>
-      <w:r>
-        <w:rPr>
-          <w:rFonts w:ascii="Arial" w:eastAsia="Times New Roman" w:hAnsi="Arial" w:cs="Arial"/>
-          <w:color w:val="000000"/>
-        </w:rPr>
-        <w:t xml:space="preserve">ant across the year and don’t have much hourly/ seasonal fluctuation.  </w:t>
+        <w:t xml:space="preserve">to show they stay relatively constant across the year and don’t have much hourly/ seasonal fluctuation.  </w:t>
       </w:r>
     </w:p>
     <w:p>
@@ -2844,6 +2787,7 @@
           <w:rFonts w:ascii="Arial" w:eastAsia="Times New Roman" w:hAnsi="Arial" w:cs="Arial"/>
           <w:b/>
           <w:bCs/>
+          <w:noProof/>
           <w:color w:val="000000"/>
         </w:rPr>
         <w:drawing>
@@ -3795,6 +3739,7 @@
   <w:style w:type="character" w:default="1" w:styleId="DefaultParagraphFont">
     <w:name w:val="Default Paragraph Font"/>
     <w:uiPriority w:val="1"/>
+    <w:semiHidden/>
     <w:unhideWhenUsed/>
   </w:style>
   <w:style w:type="table" w:default="1" w:styleId="TableNormal">

</xml_diff>

<commit_message>
minor edits to word document
</commit_message>
<xml_diff>
--- a/Here Comes the Sun.docx
+++ b/Here Comes the Sun.docx
@@ -189,39 +189,7 @@
           <w:rFonts w:ascii="Arial" w:eastAsia="Times New Roman" w:hAnsi="Arial" w:cs="Arial"/>
           <w:color w:val="1D1C1D"/>
         </w:rPr>
-        <w:t xml:space="preserve">In 2011, California formalized a goal of 33% renewable energy production by 2020 and has since set additional growth targets for renewables for future years. We wanted to explore California’s progress toward that goal and explore growth by renewable categories (solar, wind, etc.). We also wanted to illustrate the patterns of availability over time, given that solar and wind </w:t>
-      </w:r>
-      <w:proofErr w:type="gramStart"/>
-      <w:r>
-        <w:rPr>
-          <w:rFonts w:ascii="Arial" w:eastAsia="Times New Roman" w:hAnsi="Arial" w:cs="Arial"/>
-          <w:color w:val="1D1C1D"/>
-        </w:rPr>
-        <w:t>in particular are</w:t>
-      </w:r>
-      <w:proofErr w:type="gramEnd"/>
-      <w:r>
-        <w:rPr>
-          <w:rFonts w:ascii="Arial" w:eastAsia="Times New Roman" w:hAnsi="Arial" w:cs="Arial"/>
-          <w:color w:val="1D1C1D"/>
-        </w:rPr>
-        <w:t xml:space="preserve"> </w:t>
-      </w:r>
-      <w:proofErr w:type="spellStart"/>
-      <w:r>
-        <w:rPr>
-          <w:rFonts w:ascii="Arial" w:eastAsia="Times New Roman" w:hAnsi="Arial" w:cs="Arial"/>
-          <w:color w:val="1D1C1D"/>
-        </w:rPr>
-        <w:t>dependant</w:t>
-      </w:r>
-      <w:proofErr w:type="spellEnd"/>
-      <w:r>
-        <w:rPr>
-          <w:rFonts w:ascii="Arial" w:eastAsia="Times New Roman" w:hAnsi="Arial" w:cs="Arial"/>
-          <w:color w:val="1D1C1D"/>
-        </w:rPr>
-        <w:t xml:space="preserve"> on weather, time of day, and season. Linking availability and demand, we additionally explored how renewables typically contribute toward demand generally and during times of peak demand. </w:t>
+        <w:t>In 2011, California formalized a goal of 33% renewable energy production by 2020 and has since set additional growth targets for renewables for future years. We wanted to explore California’s progress toward that goal and explore growth by renewable categories (solar, wind, etc.). We also wanted to illustrate the patterns of availability over time, given that solar and wind in particular are dependant on weather, time of day, and season. Linking availability and demand, we additionally explored how renewables typically contribute toward demand generally and during times of peak demand. </w:t>
       </w:r>
     </w:p>
     <w:p>
@@ -772,18 +740,44 @@
       <w:pPr>
         <w:spacing w:after="0" w:line="331" w:lineRule="atLeast"/>
         <w:rPr>
-          <w:rFonts w:ascii="Times New Roman" w:eastAsia="Times New Roman" w:hAnsi="Times New Roman" w:cs="Times New Roman"/>
-          <w:color w:val="000000"/>
-          <w:sz w:val="24"/>
-          <w:szCs w:val="24"/>
-        </w:rPr>
-      </w:pPr>
-      <w:r>
-        <w:rPr>
-          <w:rFonts w:ascii="Arial" w:eastAsia="Times New Roman" w:hAnsi="Arial" w:cs="Arial"/>
-          <w:color w:val="000000"/>
-        </w:rPr>
-        <w:t xml:space="preserve">In the following charts, each dot represents an hour of continuous energy production at the corresponding Megawatt-hours (MWh) y-axis value. Every day of the year essentially has a vertical line of 15 dots (15 hours from 6AM to 8PM), color coded for what portion of the day it falls into, set at a height equivalent to the value of the MWh production for that hour. Note the scale of the y-axis in the following two graphs as they illustrate the growth in solar production </w:t>
+          <w:rFonts w:ascii="Arial" w:eastAsia="Times New Roman" w:hAnsi="Arial" w:cs="Arial"/>
+          <w:color w:val="000000"/>
+        </w:rPr>
+      </w:pPr>
+      <w:r>
+        <w:rPr>
+          <w:rFonts w:ascii="Arial" w:eastAsia="Times New Roman" w:hAnsi="Arial" w:cs="Arial"/>
+          <w:color w:val="000000"/>
+        </w:rPr>
+        <w:t xml:space="preserve">In the following charts, each dot represents an hour of continuous energy production at the corresponding Megawatt-hour (MWh) y-axis value. Every day of the year essentially has a vertical line of </w:t>
+      </w:r>
+      <w:r>
+        <w:rPr>
+          <w:rFonts w:ascii="Arial" w:eastAsia="Times New Roman" w:hAnsi="Arial" w:cs="Arial"/>
+          <w:color w:val="000000"/>
+        </w:rPr>
+        <w:t>24</w:t>
+      </w:r>
+      <w:r>
+        <w:rPr>
+          <w:rFonts w:ascii="Arial" w:eastAsia="Times New Roman" w:hAnsi="Arial" w:cs="Arial"/>
+          <w:color w:val="000000"/>
+        </w:rPr>
+        <w:t xml:space="preserve"> dots (</w:t>
+      </w:r>
+      <w:r>
+        <w:rPr>
+          <w:rFonts w:ascii="Arial" w:eastAsia="Times New Roman" w:hAnsi="Arial" w:cs="Arial"/>
+          <w:color w:val="000000"/>
+        </w:rPr>
+        <w:t>24 hours of a day</w:t>
+      </w:r>
+      <w:r>
+        <w:rPr>
+          <w:rFonts w:ascii="Arial" w:eastAsia="Times New Roman" w:hAnsi="Arial" w:cs="Arial"/>
+          <w:color w:val="000000"/>
+        </w:rPr>
+        <w:t xml:space="preserve">), color coded for what portion of the day it falls into, set at a height equivalent to the value of the MWh production for that hour. Note the scale of the y-axis in the following two graphs as they illustrate the growth in solar production between 2012 </w:t>
       </w:r>
       <w:r>
         <w:rPr>
@@ -791,7 +785,69 @@
           <w:color w:val="000000"/>
         </w:rPr>
         <w:lastRenderedPageBreak/>
-        <w:t>between 2012 and 2017. The 2017 graph is nearly 10 times the scale of the 2012 graph. The increased production at midday and in the sunnier months can also be seen.</w:t>
+        <w:t>and 2017. The 2017 graph is nearly 10 times the scale of the 2012 graph. The increased production at midday and in the sunnier months can also be seen.</w:t>
+      </w:r>
+    </w:p>
+    <w:p>
+      <w:pPr>
+        <w:spacing w:after="0" w:line="331" w:lineRule="atLeast"/>
+        <w:rPr>
+          <w:rFonts w:ascii="Arial" w:eastAsia="Times New Roman" w:hAnsi="Arial" w:cs="Arial"/>
+          <w:color w:val="000000"/>
+        </w:rPr>
+      </w:pPr>
+    </w:p>
+    <w:p>
+      <w:pPr>
+        <w:spacing w:after="0" w:line="331" w:lineRule="atLeast"/>
+        <w:rPr>
+          <w:rFonts w:ascii="Times New Roman" w:eastAsia="Times New Roman" w:hAnsi="Times New Roman" w:cs="Times New Roman"/>
+          <w:color w:val="000000"/>
+          <w:sz w:val="24"/>
+          <w:szCs w:val="24"/>
+        </w:rPr>
+      </w:pPr>
+      <w:r>
+        <w:rPr>
+          <w:rFonts w:ascii="Arial" w:eastAsia="Times New Roman" w:hAnsi="Arial" w:cs="Arial"/>
+          <w:color w:val="000000"/>
+        </w:rPr>
+        <w:t xml:space="preserve">When looking at the two following charts showing the production of solar power across 2012 and 2017, one observation that is true for both plots is that there is generally more solar power produced in the time between the Spring Equinox and the Fall Equinox.  The Spring Equinox is when the sun crosses the equator while moving north, the Summer Solstice is when the sun reaches its most positive declination (angle of sun’s position relative to a plane set through earth’s equator) of 23.5 </w:t>
+      </w:r>
+      <w:r>
+        <w:rPr>
+          <w:rFonts w:ascii="Arial" w:eastAsia="Times New Roman" w:hAnsi="Arial" w:cs="Arial"/>
+          <w:color w:val="000000"/>
+        </w:rPr>
+        <w:t>d</w:t>
+      </w:r>
+      <w:r>
+        <w:rPr>
+          <w:rFonts w:ascii="Arial" w:eastAsia="Times New Roman" w:hAnsi="Arial" w:cs="Arial"/>
+          <w:color w:val="000000"/>
+        </w:rPr>
+        <w:t>egrees North, and the Fall equinox is when the sun crosses the equator but moving in a southern direction.  Not only are there more relatively large MWh production values across t</w:t>
+      </w:r>
+      <w:r>
+        <w:rPr>
+          <w:rFonts w:ascii="Arial" w:eastAsia="Times New Roman" w:hAnsi="Arial" w:cs="Arial"/>
+          <w:color w:val="000000"/>
+        </w:rPr>
+        <w:t>his</w:t>
+      </w:r>
+      <w:r>
+        <w:rPr>
+          <w:rFonts w:ascii="Arial" w:eastAsia="Times New Roman" w:hAnsi="Arial" w:cs="Arial"/>
+          <w:color w:val="000000"/>
+        </w:rPr>
+        <w:t xml:space="preserve"> time period, but there </w:t>
+      </w:r>
+      <w:r>
+        <w:rPr>
+          <w:rFonts w:ascii="Arial" w:eastAsia="Times New Roman" w:hAnsi="Arial" w:cs="Arial"/>
+          <w:color w:val="000000"/>
+        </w:rPr>
+        <w:t xml:space="preserve">is a significant increase in solar production in the hours before 9 AM and after 6PM.  </w:t>
       </w:r>
     </w:p>
     <w:p>
@@ -912,7 +968,7 @@
           <w:szCs w:val="24"/>
         </w:rPr>
         <w:drawing>
-          <wp:inline distT="0" distB="0" distL="0" distR="0" wp14:anchorId="34D7573F" wp14:editId="00C8E6BC">
+          <wp:inline distT="0" distB="0" distL="0" distR="0" wp14:anchorId="34D7573F" wp14:editId="344ABA1E">
             <wp:extent cx="5943600" cy="1697990"/>
             <wp:effectExtent l="0" t="0" r="0" b="0"/>
             <wp:docPr id="8" name="Picture 8" descr="A close up of a map&#10;&#10;Description automatically generated"/>
@@ -988,7 +1044,43 @@
           <w:rFonts w:ascii="Arial" w:eastAsia="Times New Roman" w:hAnsi="Arial" w:cs="Arial"/>
           <w:color w:val="000000"/>
         </w:rPr>
-        <w:t>When comparing solar power’s nearly 10x growth from 2012 to 2017, the following graphs of wind production across 2012 and 2017 further demonstrate that the bulk of the renewable energy growth in the CAISO grid is coming from solar power, not wind. Another interesting observation between the wind and solar scatter plots across 2012 and 2017 is that the majority of the higher MWh production values for solar power are in the midday period (11AM-3PM), while wind has most of its larger MWh production values in the evening time block (4-8PM).  </w:t>
+        <w:t>When comparing solar power’s nearly 10x growth from 2012 to 2017, the following graphs of wind production across 2012 and 2017 further demonstrate that the bulk of the renewable energy growth in the CAISO grid is coming from solar power, not wind. Another interesting observation between the wind and solar scatter plots across 2012 and 2017 is that the majority of the higher MWh production values for solar power are in the midday period (</w:t>
+      </w:r>
+      <w:r>
+        <w:rPr>
+          <w:rFonts w:ascii="Arial" w:eastAsia="Times New Roman" w:hAnsi="Arial" w:cs="Arial"/>
+          <w:color w:val="000000"/>
+        </w:rPr>
+        <w:t>9AM – 6PM</w:t>
+      </w:r>
+      <w:r>
+        <w:rPr>
+          <w:rFonts w:ascii="Arial" w:eastAsia="Times New Roman" w:hAnsi="Arial" w:cs="Arial"/>
+          <w:color w:val="000000"/>
+        </w:rPr>
+        <w:t xml:space="preserve">), </w:t>
+      </w:r>
+      <w:r>
+        <w:rPr>
+          <w:rFonts w:ascii="Arial" w:eastAsia="Times New Roman" w:hAnsi="Arial" w:cs="Arial"/>
+          <w:color w:val="000000"/>
+        </w:rPr>
+        <w:lastRenderedPageBreak/>
+        <w:t xml:space="preserve">while wind </w:t>
+      </w:r>
+      <w:r>
+        <w:rPr>
+          <w:rFonts w:ascii="Arial" w:eastAsia="Times New Roman" w:hAnsi="Arial" w:cs="Arial"/>
+          <w:color w:val="000000"/>
+        </w:rPr>
+        <w:t xml:space="preserve">is nearly opposite  with it’s larger production hours falling into the “Morning” and “Evening” time blocks.  </w:t>
+      </w:r>
+      <w:r>
+        <w:rPr>
+          <w:rFonts w:ascii="Arial" w:eastAsia="Times New Roman" w:hAnsi="Arial" w:cs="Arial"/>
+          <w:color w:val="000000"/>
+        </w:rPr>
+        <w:t>  </w:t>
       </w:r>
     </w:p>
     <w:p>
@@ -1089,7 +1181,6 @@
           <w:sz w:val="24"/>
           <w:szCs w:val="24"/>
         </w:rPr>
-        <w:lastRenderedPageBreak/>
         <w:drawing>
           <wp:inline distT="0" distB="0" distL="0" distR="0" wp14:anchorId="3168DA7C" wp14:editId="07AFECB3">
             <wp:extent cx="5943600" cy="1697990"/>
@@ -1167,23 +1258,14 @@
           <w:rFonts w:ascii="Arial" w:eastAsia="Times New Roman" w:hAnsi="Arial" w:cs="Arial"/>
           <w:color w:val="000000"/>
         </w:rPr>
-        <w:t xml:space="preserve">In the last two scatter plots comparing total renewable energy production in 2012 and 2017, the most obvious change is the 2012 scatter follows a pattern more </w:t>
-      </w:r>
-      <w:proofErr w:type="gramStart"/>
-      <w:r>
-        <w:rPr>
-          <w:rFonts w:ascii="Arial" w:eastAsia="Times New Roman" w:hAnsi="Arial" w:cs="Arial"/>
-          <w:color w:val="000000"/>
-        </w:rPr>
-        <w:t>similar to</w:t>
-      </w:r>
-      <w:proofErr w:type="gramEnd"/>
-      <w:r>
-        <w:rPr>
-          <w:rFonts w:ascii="Arial" w:eastAsia="Times New Roman" w:hAnsi="Arial" w:cs="Arial"/>
-          <w:color w:val="000000"/>
-        </w:rPr>
-        <w:t xml:space="preserve"> the wind power production graphs, while 2017’s pattern is more like t</w:t>
+        <w:t xml:space="preserve">In the last two scatter plots comparing total renewable energy production in 2012 and 2017, the most obvious change is the 2012 scatter follows a pattern more similar to the wind power production graphs, while 2017’s pattern is more like the solar power production pattern. </w:t>
+      </w:r>
+      <w:r>
+        <w:rPr>
+          <w:rFonts w:ascii="Arial" w:eastAsia="Times New Roman" w:hAnsi="Arial" w:cs="Arial"/>
+          <w:color w:val="000000"/>
+        </w:rPr>
+        <w:t xml:space="preserve">This change shows how solar has become the dominant renewable power source for California in the years observed in this data set.  </w:t>
       </w:r>
       <w:bookmarkStart w:id="0" w:name="_GoBack"/>
       <w:bookmarkEnd w:id="0"/>
@@ -1192,7 +1274,7 @@
           <w:rFonts w:ascii="Arial" w:eastAsia="Times New Roman" w:hAnsi="Arial" w:cs="Arial"/>
           <w:color w:val="000000"/>
         </w:rPr>
-        <w:t>he solar power production pattern. The scale of the y-axis is important to pay attention to in this graph as well.  The max values show nearly 3x growth in production across the year between 2012 and 2017. </w:t>
+        <w:t>The scale of the y-axis is important to pay attention to in this graph as well.  The max values show nearly 3x growth in production across the year between 2012 and 2017. </w:t>
       </w:r>
     </w:p>
     <w:p>
@@ -1233,6 +1315,7 @@
           <w:color w:val="000000"/>
           <w:bdr w:val="none" w:sz="0" w:space="0" w:color="auto" w:frame="1"/>
         </w:rPr>
+        <w:lastRenderedPageBreak/>
         <w:drawing>
           <wp:inline distT="0" distB="0" distL="0" distR="0" wp14:anchorId="29D25D77" wp14:editId="31BAE47E">
             <wp:extent cx="5943600" cy="1697990"/>
@@ -1360,31 +1443,7 @@
           <w:rFonts w:ascii="Arial" w:eastAsia="Times New Roman" w:hAnsi="Arial" w:cs="Arial"/>
           <w:color w:val="000000"/>
         </w:rPr>
-        <w:t xml:space="preserve">Both the wind and solar scatter plots have values across the whole year that correspond to no energy production for that given hour (dots with y-value is 0). However, the plots for the total renewable energy production are consistently above 2,000 MWh.  This difference is </w:t>
-      </w:r>
-      <w:proofErr w:type="gramStart"/>
-      <w:r>
-        <w:rPr>
-          <w:rFonts w:ascii="Arial" w:eastAsia="Times New Roman" w:hAnsi="Arial" w:cs="Arial"/>
-          <w:color w:val="000000"/>
-        </w:rPr>
-        <w:t xml:space="preserve">due to the </w:t>
-      </w:r>
-      <w:r>
-        <w:rPr>
-          <w:rFonts w:ascii="Arial" w:eastAsia="Times New Roman" w:hAnsi="Arial" w:cs="Arial"/>
-          <w:color w:val="000000"/>
-        </w:rPr>
-        <w:lastRenderedPageBreak/>
-        <w:t>effect</w:t>
-      </w:r>
-      <w:proofErr w:type="gramEnd"/>
-      <w:r>
-        <w:rPr>
-          <w:rFonts w:ascii="Arial" w:eastAsia="Times New Roman" w:hAnsi="Arial" w:cs="Arial"/>
-          <w:color w:val="000000"/>
-        </w:rPr>
-        <w:t xml:space="preserve"> of other renewable sources (biogas, biomass, small hydro, and geothermal) that provide less overall energy than wind and solar.</w:t>
+        <w:t>Both the wind and solar scatter plots have values across the whole year that correspond to no energy production for that given hour (dots with y-value is 0). However, the plots for the total renewable energy production are consistently above 2,000 MWh.  This difference is due to the effect of other renewable sources (biogas, biomass, small hydro, and geothermal) that provide less overall energy than wind and solar.</w:t>
       </w:r>
     </w:p>
     <w:p>
@@ -1460,23 +1519,7 @@
           <w:rFonts w:ascii="Arial" w:eastAsia="Times New Roman" w:hAnsi="Arial" w:cs="Arial"/>
           <w:color w:val="000000"/>
         </w:rPr>
-        <w:t xml:space="preserve">The following visuals are box plots showing the mean value, outlier values, and quartile boundaries of the amount of energy produced across </w:t>
-      </w:r>
-      <w:proofErr w:type="spellStart"/>
-      <w:r>
-        <w:rPr>
-          <w:rFonts w:ascii="Arial" w:eastAsia="Times New Roman" w:hAnsi="Arial" w:cs="Arial"/>
-          <w:color w:val="000000"/>
-        </w:rPr>
-        <w:t>across</w:t>
-      </w:r>
-      <w:proofErr w:type="spellEnd"/>
-      <w:r>
-        <w:rPr>
-          <w:rFonts w:ascii="Arial" w:eastAsia="Times New Roman" w:hAnsi="Arial" w:cs="Arial"/>
-          <w:color w:val="000000"/>
-        </w:rPr>
-        <w:t xml:space="preserve"> every day in the 2010-2018 renewable energy Kaggle data set (2011-2017 were the only full years of data available).  </w:t>
+        <w:t>The following visuals are box plots showing the mean value, outlier values, and quartile boundaries of the amount of energy produced across across every day in the 2010-2018 renewable energy Kaggle data set (2011-2017 were the only full years of data available).  </w:t>
       </w:r>
     </w:p>
     <w:p>
@@ -1554,6 +1597,7 @@
           <w:color w:val="000000"/>
           <w:bdr w:val="none" w:sz="0" w:space="0" w:color="auto" w:frame="1"/>
         </w:rPr>
+        <w:lastRenderedPageBreak/>
         <w:drawing>
           <wp:inline distT="0" distB="0" distL="0" distR="0" wp14:anchorId="23009634" wp14:editId="688F1B16">
             <wp:extent cx="5943600" cy="3307080"/>
@@ -1657,7 +1701,6 @@
           <w:sz w:val="24"/>
           <w:szCs w:val="24"/>
         </w:rPr>
-        <w:lastRenderedPageBreak/>
         <w:br/>
       </w:r>
     </w:p>
@@ -1745,23 +1788,8 @@
           <w:rFonts w:ascii="Arial" w:eastAsia="Times New Roman" w:hAnsi="Arial" w:cs="Arial"/>
           <w:color w:val="000000"/>
         </w:rPr>
-        <w:t xml:space="preserve">The final box plot below shows the trend in total energy produced from all renewable sources across a day. The general increase in production across the daytime hours of the day reflects the significant contribution solar power makes to California’s renewable energy production. Of note, the quartile ranges in this graph are significantly larger in the hours that solar is providing power, </w:t>
-      </w:r>
-      <w:proofErr w:type="gramStart"/>
-      <w:r>
-        <w:rPr>
-          <w:rFonts w:ascii="Arial" w:eastAsia="Times New Roman" w:hAnsi="Arial" w:cs="Arial"/>
-          <w:color w:val="000000"/>
-        </w:rPr>
-        <w:t>similar to</w:t>
-      </w:r>
-      <w:proofErr w:type="gramEnd"/>
-      <w:r>
-        <w:rPr>
-          <w:rFonts w:ascii="Arial" w:eastAsia="Times New Roman" w:hAnsi="Arial" w:cs="Arial"/>
-          <w:color w:val="000000"/>
-        </w:rPr>
-        <w:t xml:space="preserve"> the solar production per hour chart. This is because solar has had so much growth over the time period captured in our data set. Noting that when solar power is not online (when the sun is down), all the hours have relatively smaller interquartile ranges shines a light on another interesting observation. The lack of variance in hours when the renewable energy is coming from wind and all other smaller sources (biogas, biomass, etc.), clearly shows that these sources have grown less in energy produced from 2010-2018.  A topic that could be researched further would be the causal factors for the lack of growth in energy production from other renewable sources.  </w:t>
+        <w:lastRenderedPageBreak/>
+        <w:t>The final box plot below shows the trend in total energy produced from all renewable sources across a day. The general increase in production across the daytime hours of the day reflects the significant contribution solar power makes to California’s renewable energy production. Of note, the quartile ranges in this graph are significantly larger in the hours that solar is providing power, similar to the solar production per hour chart. This is because solar has had so much growth over the time period captured in our data set. Noting that when solar power is not online (when the sun is down), all the hours have relatively smaller interquartile ranges shines a light on another interesting observation. The lack of variance in hours when the renewable energy is coming from wind and all other smaller sources (biogas, biomass, etc.), clearly shows that these sources have grown less in energy produced from 2010-2018.  A topic that could be researched further would be the causal factors for the lack of growth in energy production from other renewable sources.  </w:t>
       </w:r>
     </w:p>
     <w:p>
@@ -1800,7 +1828,6 @@
           <w:color w:val="000000"/>
           <w:bdr w:val="none" w:sz="0" w:space="0" w:color="auto" w:frame="1"/>
         </w:rPr>
-        <w:lastRenderedPageBreak/>
         <w:drawing>
           <wp:inline distT="0" distB="0" distL="0" distR="0" wp14:anchorId="47D40C92" wp14:editId="2CF316BB">
             <wp:extent cx="5943600" cy="3307080"/>
@@ -1946,6 +1973,7 @@
           <w:color w:val="000000"/>
           <w:bdr w:val="none" w:sz="0" w:space="0" w:color="auto" w:frame="1"/>
         </w:rPr>
+        <w:lastRenderedPageBreak/>
         <w:drawing>
           <wp:inline distT="0" distB="0" distL="0" distR="0" wp14:anchorId="04BBC7AC" wp14:editId="32E7CCC1">
             <wp:extent cx="5943600" cy="3188970"/>
@@ -2012,7 +2040,6 @@
           <w:sz w:val="24"/>
           <w:szCs w:val="24"/>
         </w:rPr>
-        <w:lastRenderedPageBreak/>
         <w:br/>
       </w:r>
     </w:p>
@@ -2136,6 +2163,7 @@
           <w:rFonts w:ascii="Arial" w:eastAsia="Times New Roman" w:hAnsi="Arial" w:cs="Arial"/>
           <w:color w:val="000000"/>
         </w:rPr>
+        <w:lastRenderedPageBreak/>
         <w:t>The growth in solar production from 2012 to 2017 is made even more clear in the following chart. The impact of seasonal changes also appears to limit the relative increase in solar production for the months with less daylight. </w:t>
       </w:r>
     </w:p>
@@ -2177,7 +2205,6 @@
           <w:color w:val="000000"/>
           <w:bdr w:val="none" w:sz="0" w:space="0" w:color="auto" w:frame="1"/>
         </w:rPr>
-        <w:lastRenderedPageBreak/>
         <w:drawing>
           <wp:inline distT="0" distB="0" distL="0" distR="0" wp14:anchorId="1C56D97F" wp14:editId="4AE29F73">
             <wp:extent cx="5943600" cy="3268980"/>
@@ -2321,6 +2348,7 @@
           <w:color w:val="000000"/>
           <w:bdr w:val="none" w:sz="0" w:space="0" w:color="auto" w:frame="1"/>
         </w:rPr>
+        <w:lastRenderedPageBreak/>
         <w:drawing>
           <wp:inline distT="0" distB="0" distL="0" distR="0" wp14:anchorId="730BCF19" wp14:editId="2714E77F">
             <wp:extent cx="5943600" cy="2933700"/>
@@ -2387,7 +2415,6 @@
           <w:sz w:val="24"/>
           <w:szCs w:val="24"/>
         </w:rPr>
-        <w:lastRenderedPageBreak/>
         <w:br/>
       </w:r>
     </w:p>
@@ -2426,23 +2453,7 @@
           <w:rFonts w:ascii="Arial" w:eastAsia="Times New Roman" w:hAnsi="Arial" w:cs="Arial"/>
           <w:color w:val="000000"/>
         </w:rPr>
-        <w:t xml:space="preserve">We used CAISO data to identify the day with the highest energy demand for our study period, which was September 1, 2017. As expected, renewables contributed the most energy during the daylight hours and contributed the highest proportion of energy (35%) at 9 </w:t>
-      </w:r>
-      <w:proofErr w:type="gramStart"/>
-      <w:r>
-        <w:rPr>
-          <w:rFonts w:ascii="Arial" w:eastAsia="Times New Roman" w:hAnsi="Arial" w:cs="Arial"/>
-          <w:color w:val="000000"/>
-        </w:rPr>
-        <w:t>a.m..</w:t>
-      </w:r>
-      <w:proofErr w:type="gramEnd"/>
-      <w:r>
-        <w:rPr>
-          <w:rFonts w:ascii="Arial" w:eastAsia="Times New Roman" w:hAnsi="Arial" w:cs="Arial"/>
-          <w:color w:val="000000"/>
-        </w:rPr>
-        <w:t xml:space="preserve"> At the hour of peak demand (5 p.m.) renewables contributed only 16%. With the sun still shining, it appears there was additional opportunity for solar contribution at the peak load hour. </w:t>
+        <w:t>We used CAISO data to identify the day with the highest energy demand for our study period, which was September 1, 2017. As expected, renewables contributed the most energy during the daylight hours and contributed the highest proportion of energy (35%) at 9 a.m.. At the hour of peak demand (5 p.m.) renewables contributed only 16%. With the sun still shining, it appears there was additional opportunity for solar contribution at the peak load hour. </w:t>
       </w:r>
     </w:p>
     <w:p>
@@ -2548,6 +2559,7 @@
           <w:bCs/>
           <w:color w:val="000000"/>
         </w:rPr>
+        <w:lastRenderedPageBreak/>
         <w:t>Combined Smaller Renewable Resources:</w:t>
       </w:r>
     </w:p>
@@ -2636,7 +2648,6 @@
           <w:noProof/>
           <w:color w:val="000000"/>
         </w:rPr>
-        <w:lastRenderedPageBreak/>
         <w:drawing>
           <wp:inline distT="0" distB="0" distL="0" distR="0" wp14:anchorId="19052188" wp14:editId="453813B6">
             <wp:extent cx="5280266" cy="2966730"/>
@@ -2693,23 +2704,7 @@
           <w:rFonts w:ascii="Arial" w:eastAsia="Times New Roman" w:hAnsi="Arial" w:cs="Arial"/>
           <w:color w:val="000000"/>
         </w:rPr>
-        <w:t xml:space="preserve">Below is a scatter chart </w:t>
-      </w:r>
-      <w:proofErr w:type="gramStart"/>
-      <w:r>
-        <w:rPr>
-          <w:rFonts w:ascii="Arial" w:eastAsia="Times New Roman" w:hAnsi="Arial" w:cs="Arial"/>
-          <w:color w:val="000000"/>
-        </w:rPr>
-        <w:t>similar to</w:t>
-      </w:r>
-      <w:proofErr w:type="gramEnd"/>
-      <w:r>
-        <w:rPr>
-          <w:rFonts w:ascii="Arial" w:eastAsia="Times New Roman" w:hAnsi="Arial" w:cs="Arial"/>
-          <w:color w:val="000000"/>
-        </w:rPr>
-        <w:t xml:space="preserve"> </w:t>
+        <w:t xml:space="preserve">Below is a scatter chart similar to </w:t>
       </w:r>
       <w:r>
         <w:rPr>

</xml_diff>

<commit_message>
Realized I was only plotting 2012-2017 rather than 2011-2017 like we had available in the data set.  Modified the word document to show change from 2011-2012. Made changes in notebook to make the years correct
</commit_message>
<xml_diff>
--- a/Here Comes the Sun.docx
+++ b/Here Comes the Sun.docx
@@ -777,7 +777,14 @@
           <w:rFonts w:ascii="Arial" w:eastAsia="Times New Roman" w:hAnsi="Arial" w:cs="Arial"/>
           <w:color w:val="000000"/>
         </w:rPr>
-        <w:t xml:space="preserve">), color coded for what portion of the day it falls into, set at a height equivalent to the value of the MWh production for that hour. Note the scale of the y-axis in the following two graphs as they illustrate the growth in solar production between 2012 </w:t>
+        <w:t>), color coded for what portion of the day it falls into, set at a height equivalent to the value of the MWh production for that hour. Note the scale of the y-axis in the following two graphs as they illustrate the growth in solar production between 201</w:t>
+      </w:r>
+      <w:r>
+        <w:rPr>
+          <w:rFonts w:ascii="Arial" w:eastAsia="Times New Roman" w:hAnsi="Arial" w:cs="Arial"/>
+          <w:color w:val="000000"/>
+        </w:rPr>
+        <w:t xml:space="preserve">1 </w:t>
       </w:r>
       <w:r>
         <w:rPr>
@@ -785,34 +792,74 @@
           <w:color w:val="000000"/>
         </w:rPr>
         <w:lastRenderedPageBreak/>
-        <w:t>and 2017. The 2017 graph is nearly 10 times the scale of the 2012 graph. The increased production at midday and in the sunnier months can also be seen.</w:t>
-      </w:r>
-    </w:p>
-    <w:p>
-      <w:pPr>
-        <w:spacing w:after="0" w:line="331" w:lineRule="atLeast"/>
-        <w:rPr>
-          <w:rFonts w:ascii="Arial" w:eastAsia="Times New Roman" w:hAnsi="Arial" w:cs="Arial"/>
-          <w:color w:val="000000"/>
-        </w:rPr>
-      </w:pPr>
-    </w:p>
-    <w:p>
-      <w:pPr>
-        <w:spacing w:after="0" w:line="331" w:lineRule="atLeast"/>
-        <w:rPr>
-          <w:rFonts w:ascii="Times New Roman" w:eastAsia="Times New Roman" w:hAnsi="Times New Roman" w:cs="Times New Roman"/>
-          <w:color w:val="000000"/>
-          <w:sz w:val="24"/>
-          <w:szCs w:val="24"/>
-        </w:rPr>
-      </w:pPr>
-      <w:r>
-        <w:rPr>
-          <w:rFonts w:ascii="Arial" w:eastAsia="Times New Roman" w:hAnsi="Arial" w:cs="Arial"/>
-          <w:color w:val="000000"/>
-        </w:rPr>
-        <w:t xml:space="preserve">When looking at the two following charts showing the production of solar power across 2012 and 2017, one observation that is true for both plots is that there is generally more solar power produced in the time between the Spring Equinox and the Fall Equinox.  The Spring Equinox is when the sun crosses the equator while moving north, the Summer Solstice is when the sun reaches its most positive declination (angle of sun’s position relative to a plane set through earth’s equator) of 23.5 </w:t>
+        <w:t>and 2017. The 2017 graph is nearly</w:t>
+      </w:r>
+      <w:r>
+        <w:rPr>
+          <w:rFonts w:ascii="Arial" w:eastAsia="Times New Roman" w:hAnsi="Arial" w:cs="Arial"/>
+          <w:color w:val="000000"/>
+        </w:rPr>
+        <w:t xml:space="preserve"> 20</w:t>
+      </w:r>
+      <w:r>
+        <w:rPr>
+          <w:rFonts w:ascii="Arial" w:eastAsia="Times New Roman" w:hAnsi="Arial" w:cs="Arial"/>
+          <w:color w:val="000000"/>
+        </w:rPr>
+        <w:t xml:space="preserve"> times the scale of the 201</w:t>
+      </w:r>
+      <w:r>
+        <w:rPr>
+          <w:rFonts w:ascii="Arial" w:eastAsia="Times New Roman" w:hAnsi="Arial" w:cs="Arial"/>
+          <w:color w:val="000000"/>
+        </w:rPr>
+        <w:t>1</w:t>
+      </w:r>
+      <w:r>
+        <w:rPr>
+          <w:rFonts w:ascii="Arial" w:eastAsia="Times New Roman" w:hAnsi="Arial" w:cs="Arial"/>
+          <w:color w:val="000000"/>
+        </w:rPr>
+        <w:t xml:space="preserve"> graph. The increased production at midday and in the sunnier months can also be seen.</w:t>
+      </w:r>
+    </w:p>
+    <w:p>
+      <w:pPr>
+        <w:spacing w:after="0" w:line="331" w:lineRule="atLeast"/>
+        <w:rPr>
+          <w:rFonts w:ascii="Arial" w:eastAsia="Times New Roman" w:hAnsi="Arial" w:cs="Arial"/>
+          <w:color w:val="000000"/>
+        </w:rPr>
+      </w:pPr>
+    </w:p>
+    <w:p>
+      <w:pPr>
+        <w:spacing w:after="0" w:line="331" w:lineRule="atLeast"/>
+        <w:rPr>
+          <w:rFonts w:ascii="Arial" w:eastAsia="Times New Roman" w:hAnsi="Arial" w:cs="Arial"/>
+          <w:color w:val="000000"/>
+        </w:rPr>
+      </w:pPr>
+      <w:r>
+        <w:rPr>
+          <w:rFonts w:ascii="Arial" w:eastAsia="Times New Roman" w:hAnsi="Arial" w:cs="Arial"/>
+          <w:color w:val="000000"/>
+        </w:rPr>
+        <w:t>When looking at the two following charts showing the production of solar power across 201</w:t>
+      </w:r>
+      <w:r>
+        <w:rPr>
+          <w:rFonts w:ascii="Arial" w:eastAsia="Times New Roman" w:hAnsi="Arial" w:cs="Arial"/>
+          <w:color w:val="000000"/>
+        </w:rPr>
+        <w:t>1</w:t>
+      </w:r>
+      <w:r>
+        <w:rPr>
+          <w:rFonts w:ascii="Arial" w:eastAsia="Times New Roman" w:hAnsi="Arial" w:cs="Arial"/>
+          <w:color w:val="000000"/>
+        </w:rPr>
+        <w:t xml:space="preserve"> and 2017, one observation that is true for both plots is that there is generally more solar power produced in the time between the Spring Equinox and the Fall Equinox.  The Spring Equinox is when the sun crosses the equator while moving north, the Summer Solstice is when the sun reaches its most positive declination (angle of sun’s position relative to a plane set through earth’s equator) of 23.5 </w:t>
       </w:r>
       <w:r>
         <w:rPr>
@@ -826,28 +873,209 @@
           <w:rFonts w:ascii="Arial" w:eastAsia="Times New Roman" w:hAnsi="Arial" w:cs="Arial"/>
           <w:color w:val="000000"/>
         </w:rPr>
-        <w:t>egrees North, and the Fall equinox is when the sun crosses the equator but moving in a southern direction.  Not only are there more relatively large MWh production values across t</w:t>
-      </w:r>
-      <w:r>
-        <w:rPr>
-          <w:rFonts w:ascii="Arial" w:eastAsia="Times New Roman" w:hAnsi="Arial" w:cs="Arial"/>
-          <w:color w:val="000000"/>
-        </w:rPr>
-        <w:t>his</w:t>
-      </w:r>
-      <w:r>
-        <w:rPr>
-          <w:rFonts w:ascii="Arial" w:eastAsia="Times New Roman" w:hAnsi="Arial" w:cs="Arial"/>
-          <w:color w:val="000000"/>
-        </w:rPr>
-        <w:t xml:space="preserve"> time period, but there </w:t>
-      </w:r>
-      <w:r>
-        <w:rPr>
-          <w:rFonts w:ascii="Arial" w:eastAsia="Times New Roman" w:hAnsi="Arial" w:cs="Arial"/>
-          <w:color w:val="000000"/>
-        </w:rPr>
-        <w:t xml:space="preserve">is a significant increase in solar production in the hours before 9 AM and after 6PM.  </w:t>
+        <w:t xml:space="preserve">egrees North, and the Fall </w:t>
+      </w:r>
+      <w:r>
+        <w:rPr>
+          <w:rFonts w:ascii="Arial" w:eastAsia="Times New Roman" w:hAnsi="Arial" w:cs="Arial"/>
+          <w:color w:val="000000"/>
+        </w:rPr>
+        <w:t>E</w:t>
+      </w:r>
+      <w:r>
+        <w:rPr>
+          <w:rFonts w:ascii="Arial" w:eastAsia="Times New Roman" w:hAnsi="Arial" w:cs="Arial"/>
+          <w:color w:val="000000"/>
+        </w:rPr>
+        <w:t xml:space="preserve">quinox is when the sun crosses the equator but moving in a </w:t>
+      </w:r>
+      <w:r>
+        <w:rPr>
+          <w:rFonts w:ascii="Arial" w:eastAsia="Times New Roman" w:hAnsi="Arial" w:cs="Arial"/>
+          <w:color w:val="000000"/>
+        </w:rPr>
+        <w:t>S</w:t>
+      </w:r>
+      <w:r>
+        <w:rPr>
+          <w:rFonts w:ascii="Arial" w:eastAsia="Times New Roman" w:hAnsi="Arial" w:cs="Arial"/>
+          <w:color w:val="000000"/>
+        </w:rPr>
+        <w:t xml:space="preserve">outhern direction.  Not only are there more relatively large MWh production values </w:t>
+      </w:r>
+      <w:r>
+        <w:rPr>
+          <w:rFonts w:ascii="Arial" w:eastAsia="Times New Roman" w:hAnsi="Arial" w:cs="Arial"/>
+          <w:color w:val="000000"/>
+        </w:rPr>
+        <w:t>between the Spring and Fall Equinoxes</w:t>
+      </w:r>
+      <w:r>
+        <w:rPr>
+          <w:rFonts w:ascii="Arial" w:eastAsia="Times New Roman" w:hAnsi="Arial" w:cs="Arial"/>
+          <w:color w:val="000000"/>
+        </w:rPr>
+        <w:t xml:space="preserve">, but there </w:t>
+      </w:r>
+      <w:r>
+        <w:rPr>
+          <w:rFonts w:ascii="Arial" w:eastAsia="Times New Roman" w:hAnsi="Arial" w:cs="Arial"/>
+          <w:color w:val="000000"/>
+        </w:rPr>
+        <w:t>is a</w:t>
+      </w:r>
+      <w:r>
+        <w:rPr>
+          <w:rFonts w:ascii="Arial" w:eastAsia="Times New Roman" w:hAnsi="Arial" w:cs="Arial"/>
+          <w:color w:val="000000"/>
+        </w:rPr>
+        <w:t>lso a</w:t>
+      </w:r>
+      <w:r>
+        <w:rPr>
+          <w:rFonts w:ascii="Arial" w:eastAsia="Times New Roman" w:hAnsi="Arial" w:cs="Arial"/>
+          <w:color w:val="000000"/>
+        </w:rPr>
+        <w:t>n expected</w:t>
+      </w:r>
+      <w:r>
+        <w:rPr>
+          <w:rFonts w:ascii="Arial" w:eastAsia="Times New Roman" w:hAnsi="Arial" w:cs="Arial"/>
+          <w:color w:val="000000"/>
+        </w:rPr>
+        <w:t xml:space="preserve"> increase in solar production in the hours before 9 AM and after 6PM</w:t>
+      </w:r>
+      <w:r>
+        <w:rPr>
+          <w:rFonts w:ascii="Arial" w:eastAsia="Times New Roman" w:hAnsi="Arial" w:cs="Arial"/>
+          <w:color w:val="000000"/>
+        </w:rPr>
+        <w:t xml:space="preserve"> in the 2017 plot</w:t>
+      </w:r>
+      <w:r>
+        <w:rPr>
+          <w:rFonts w:ascii="Arial" w:eastAsia="Times New Roman" w:hAnsi="Arial" w:cs="Arial"/>
+          <w:color w:val="000000"/>
+        </w:rPr>
+        <w:t xml:space="preserve"> due to the longer days</w:t>
+      </w:r>
+      <w:r>
+        <w:rPr>
+          <w:rFonts w:ascii="Arial" w:eastAsia="Times New Roman" w:hAnsi="Arial" w:cs="Arial"/>
+          <w:color w:val="000000"/>
+        </w:rPr>
+        <w:t xml:space="preserve">. </w:t>
+      </w:r>
+      <w:r>
+        <w:rPr>
+          <w:rFonts w:ascii="Arial" w:eastAsia="Times New Roman" w:hAnsi="Arial" w:cs="Arial"/>
+          <w:color w:val="000000"/>
+        </w:rPr>
+        <w:t xml:space="preserve">The time that the </w:t>
+      </w:r>
+      <w:r>
+        <w:rPr>
+          <w:rFonts w:ascii="Arial" w:eastAsia="Times New Roman" w:hAnsi="Arial" w:cs="Arial"/>
+          <w:color w:val="000000"/>
+        </w:rPr>
+        <w:t>renewable energy</w:t>
+      </w:r>
+      <w:r>
+        <w:rPr>
+          <w:rFonts w:ascii="Arial" w:eastAsia="Times New Roman" w:hAnsi="Arial" w:cs="Arial"/>
+          <w:color w:val="000000"/>
+        </w:rPr>
+        <w:t xml:space="preserve"> is provided to the grid is an important factor </w:t>
+      </w:r>
+      <w:r>
+        <w:rPr>
+          <w:rFonts w:ascii="Arial" w:eastAsia="Times New Roman" w:hAnsi="Arial" w:cs="Arial"/>
+          <w:color w:val="000000"/>
+        </w:rPr>
+        <w:t>because there are not many effective storage methods for the power. Further, unlike a source like coal or burning natural gas</w:t>
+      </w:r>
+      <w:r>
+        <w:rPr>
+          <w:rFonts w:ascii="Arial" w:eastAsia="Times New Roman" w:hAnsi="Arial" w:cs="Arial"/>
+          <w:color w:val="000000"/>
+        </w:rPr>
+        <w:t xml:space="preserve"> </w:t>
+      </w:r>
+      <w:r>
+        <w:rPr>
+          <w:rFonts w:ascii="Arial" w:eastAsia="Times New Roman" w:hAnsi="Arial" w:cs="Arial"/>
+          <w:color w:val="000000"/>
+        </w:rPr>
+        <w:t xml:space="preserve">for power where you can increase the plants’ production across any given hour by increasing the amount of fuel burned, renewable sources like solar power generate electricity on a time and magnitude scale determined by the environment.  </w:t>
+      </w:r>
+    </w:p>
+    <w:p>
+      <w:pPr>
+        <w:spacing w:after="0" w:line="331" w:lineRule="atLeast"/>
+        <w:rPr>
+          <w:rFonts w:ascii="Arial" w:eastAsia="Times New Roman" w:hAnsi="Arial" w:cs="Arial"/>
+          <w:color w:val="000000"/>
+        </w:rPr>
+      </w:pPr>
+    </w:p>
+    <w:p>
+      <w:pPr>
+        <w:spacing w:after="0" w:line="331" w:lineRule="atLeast"/>
+        <w:rPr>
+          <w:rFonts w:ascii="Times New Roman" w:eastAsia="Times New Roman" w:hAnsi="Times New Roman" w:cs="Times New Roman"/>
+          <w:color w:val="000000"/>
+          <w:sz w:val="24"/>
+          <w:szCs w:val="24"/>
+        </w:rPr>
+      </w:pPr>
+      <w:r>
+        <w:rPr>
+          <w:rFonts w:ascii="Arial" w:eastAsia="Times New Roman" w:hAnsi="Arial" w:cs="Arial"/>
+          <w:color w:val="000000"/>
+        </w:rPr>
+        <w:t>A final interesting observation between the 2011 and 2017 solar production graphs below, is that solar production in the evening hours (later than 7PM) during 2011</w:t>
+      </w:r>
+      <w:r>
+        <w:rPr>
+          <w:rFonts w:ascii="Arial" w:eastAsia="Times New Roman" w:hAnsi="Arial" w:cs="Arial"/>
+          <w:color w:val="000000"/>
+        </w:rPr>
+        <w:t xml:space="preserve"> seem to have more markers with nearly equivalent MWh production </w:t>
+      </w:r>
+      <w:r>
+        <w:rPr>
+          <w:rFonts w:ascii="Arial" w:eastAsia="Times New Roman" w:hAnsi="Arial" w:cs="Arial"/>
+          <w:color w:val="000000"/>
+        </w:rPr>
+        <w:t xml:space="preserve">values </w:t>
+      </w:r>
+      <w:r>
+        <w:rPr>
+          <w:rFonts w:ascii="Arial" w:eastAsia="Times New Roman" w:hAnsi="Arial" w:cs="Arial"/>
+          <w:color w:val="000000"/>
+        </w:rPr>
+        <w:t>as markers in the daytime block</w:t>
+      </w:r>
+      <w:r>
+        <w:rPr>
+          <w:rFonts w:ascii="Arial" w:eastAsia="Times New Roman" w:hAnsi="Arial" w:cs="Arial"/>
+          <w:color w:val="000000"/>
+        </w:rPr>
+        <w:t xml:space="preserve"> across the entire year.  The fact that the 2017 plot shows a more obvious distinction between solar power produced during the day and solar power produced in the morning/ evening time blocks could hint at the increased efficiency of the solar panels, </w:t>
+      </w:r>
+      <w:r>
+        <w:rPr>
+          <w:rFonts w:ascii="Arial" w:eastAsia="Times New Roman" w:hAnsi="Arial" w:cs="Arial"/>
+          <w:color w:val="000000"/>
+        </w:rPr>
+        <w:t xml:space="preserve">thus </w:t>
+      </w:r>
+      <w:r>
+        <w:rPr>
+          <w:rFonts w:ascii="Arial" w:eastAsia="Times New Roman" w:hAnsi="Arial" w:cs="Arial"/>
+          <w:color w:val="000000"/>
+        </w:rPr>
+        <w:t>being able to capture more energy when the sun is shining with increased intensity (if we captured 100% of the energy from the sun that hit the solar panel it would be generating more electricity during the mid-day hours when the sunlight is most intense).</w:t>
       </w:r>
     </w:p>
     <w:p>
@@ -888,10 +1116,10 @@
           <w:szCs w:val="24"/>
         </w:rPr>
         <w:drawing>
-          <wp:inline distT="0" distB="0" distL="0" distR="0" wp14:anchorId="333483B8" wp14:editId="452664F0">
+          <wp:inline distT="0" distB="0" distL="0" distR="0" wp14:anchorId="76F81BDF" wp14:editId="44D7F359">
             <wp:extent cx="5943600" cy="1697990"/>
             <wp:effectExtent l="0" t="0" r="0" b="0"/>
-            <wp:docPr id="6" name="Picture 6" descr="A picture containing screenshot&#10;&#10;Description automatically generated"/>
+            <wp:docPr id="11" name="Picture 11" descr="A screenshot of a cell phone&#10;&#10;Description automatically generated"/>
             <wp:cNvGraphicFramePr>
               <a:graphicFrameLocks xmlns:a="http://schemas.openxmlformats.org/drawingml/2006/main" noChangeAspect="1"/>
             </wp:cNvGraphicFramePr>
@@ -899,7 +1127,7 @@
               <a:graphicData uri="http://schemas.openxmlformats.org/drawingml/2006/picture">
                 <pic:pic xmlns:pic="http://schemas.openxmlformats.org/drawingml/2006/picture">
                   <pic:nvPicPr>
-                    <pic:cNvPr id="6" name="2012_solar_production_seasons.png"/>
+                    <pic:cNvPr id="11" name="2011_solar_production_seasons.png"/>
                     <pic:cNvPicPr/>
                   </pic:nvPicPr>
                   <pic:blipFill>
@@ -967,6 +1195,7 @@
           <w:sz w:val="24"/>
           <w:szCs w:val="24"/>
         </w:rPr>
+        <w:lastRenderedPageBreak/>
         <w:drawing>
           <wp:inline distT="0" distB="0" distL="0" distR="0" wp14:anchorId="34D7573F" wp14:editId="344ABA1E">
             <wp:extent cx="5943600" cy="1697990"/>
@@ -1044,7 +1273,63 @@
           <w:rFonts w:ascii="Arial" w:eastAsia="Times New Roman" w:hAnsi="Arial" w:cs="Arial"/>
           <w:color w:val="000000"/>
         </w:rPr>
-        <w:t>When comparing solar power’s nearly 10x growth from 2012 to 2017, the following graphs of wind production across 2012 and 2017 further demonstrate that the bulk of the renewable energy growth in the CAISO grid is coming from solar power, not wind. Another interesting observation between the wind and solar scatter plots across 2012 and 2017 is that the majority of the higher MWh production values for solar power are in the midday period (</w:t>
+        <w:t xml:space="preserve">When comparing solar power’s nearly </w:t>
+      </w:r>
+      <w:r>
+        <w:rPr>
+          <w:rFonts w:ascii="Arial" w:eastAsia="Times New Roman" w:hAnsi="Arial" w:cs="Arial"/>
+          <w:color w:val="000000"/>
+        </w:rPr>
+        <w:t>20x</w:t>
+      </w:r>
+      <w:r>
+        <w:rPr>
+          <w:rFonts w:ascii="Arial" w:eastAsia="Times New Roman" w:hAnsi="Arial" w:cs="Arial"/>
+          <w:color w:val="000000"/>
+        </w:rPr>
+        <w:t xml:space="preserve"> growth from 201</w:t>
+      </w:r>
+      <w:r>
+        <w:rPr>
+          <w:rFonts w:ascii="Arial" w:eastAsia="Times New Roman" w:hAnsi="Arial" w:cs="Arial"/>
+          <w:color w:val="000000"/>
+        </w:rPr>
+        <w:t>1</w:t>
+      </w:r>
+      <w:r>
+        <w:rPr>
+          <w:rFonts w:ascii="Arial" w:eastAsia="Times New Roman" w:hAnsi="Arial" w:cs="Arial"/>
+          <w:color w:val="000000"/>
+        </w:rPr>
+        <w:t xml:space="preserve"> to 2017, the following graphs of wind production across 201</w:t>
+      </w:r>
+      <w:r>
+        <w:rPr>
+          <w:rFonts w:ascii="Arial" w:eastAsia="Times New Roman" w:hAnsi="Arial" w:cs="Arial"/>
+          <w:color w:val="000000"/>
+        </w:rPr>
+        <w:t>1</w:t>
+      </w:r>
+      <w:r>
+        <w:rPr>
+          <w:rFonts w:ascii="Arial" w:eastAsia="Times New Roman" w:hAnsi="Arial" w:cs="Arial"/>
+          <w:color w:val="000000"/>
+        </w:rPr>
+        <w:t xml:space="preserve"> and 2017 further demonstrate that the bulk of the renewable energy growth in the CAISO grid is coming from solar power, not wind. Another interesting observation between the wind and solar scatter plots across 201</w:t>
+      </w:r>
+      <w:r>
+        <w:rPr>
+          <w:rFonts w:ascii="Arial" w:eastAsia="Times New Roman" w:hAnsi="Arial" w:cs="Arial"/>
+          <w:color w:val="000000"/>
+        </w:rPr>
+        <w:t>1</w:t>
+      </w:r>
+      <w:r>
+        <w:rPr>
+          <w:rFonts w:ascii="Arial" w:eastAsia="Times New Roman" w:hAnsi="Arial" w:cs="Arial"/>
+          <w:color w:val="000000"/>
+        </w:rPr>
+        <w:t xml:space="preserve"> and 2017 is that the majority of the higher MWh production values for solar power are in the midday period (</w:t>
       </w:r>
       <w:r>
         <w:rPr>
@@ -1058,22 +1343,28 @@
           <w:rFonts w:ascii="Arial" w:eastAsia="Times New Roman" w:hAnsi="Arial" w:cs="Arial"/>
           <w:color w:val="000000"/>
         </w:rPr>
-        <w:t xml:space="preserve">), </w:t>
-      </w:r>
-      <w:r>
-        <w:rPr>
-          <w:rFonts w:ascii="Arial" w:eastAsia="Times New Roman" w:hAnsi="Arial" w:cs="Arial"/>
-          <w:color w:val="000000"/>
-        </w:rPr>
-        <w:lastRenderedPageBreak/>
-        <w:t xml:space="preserve">while wind </w:t>
-      </w:r>
-      <w:r>
-        <w:rPr>
-          <w:rFonts w:ascii="Arial" w:eastAsia="Times New Roman" w:hAnsi="Arial" w:cs="Arial"/>
-          <w:color w:val="000000"/>
-        </w:rPr>
-        <w:t xml:space="preserve">is nearly opposite  with it’s larger production hours falling into the “Morning” and “Evening” time blocks.  </w:t>
+        <w:t xml:space="preserve">), while wind </w:t>
+      </w:r>
+      <w:r>
+        <w:rPr>
+          <w:rFonts w:ascii="Arial" w:eastAsia="Times New Roman" w:hAnsi="Arial" w:cs="Arial"/>
+          <w:color w:val="000000"/>
+        </w:rPr>
+        <w:t xml:space="preserve">is nearly opposite with </w:t>
+      </w:r>
+      <w:r>
+        <w:rPr>
+          <w:rFonts w:ascii="Arial" w:eastAsia="Times New Roman" w:hAnsi="Arial" w:cs="Arial"/>
+          <w:color w:val="000000"/>
+        </w:rPr>
+        <w:t>its</w:t>
+      </w:r>
+      <w:r>
+        <w:rPr>
+          <w:rFonts w:ascii="Arial" w:eastAsia="Times New Roman" w:hAnsi="Arial" w:cs="Arial"/>
+          <w:color w:val="000000"/>
+        </w:rPr>
+        <w:t xml:space="preserve"> larger production hours falling into the “Morning” and “Evening” time blocks.  </w:t>
       </w:r>
       <w:r>
         <w:rPr>
@@ -1121,10 +1412,10 @@
           <w:szCs w:val="24"/>
         </w:rPr>
         <w:drawing>
-          <wp:inline distT="0" distB="0" distL="0" distR="0" wp14:anchorId="6FF11F26" wp14:editId="4E06BAAF">
+          <wp:inline distT="0" distB="0" distL="0" distR="0" wp14:anchorId="12DD4260" wp14:editId="51013BB7">
             <wp:extent cx="5943600" cy="1697990"/>
             <wp:effectExtent l="0" t="0" r="0" b="0"/>
-            <wp:docPr id="9" name="Picture 9" descr="A screenshot of a cell phone&#10;&#10;Description automatically generated"/>
+            <wp:docPr id="12" name="Picture 12" descr="A screenshot of a cell phone&#10;&#10;Description automatically generated"/>
             <wp:cNvGraphicFramePr>
               <a:graphicFrameLocks xmlns:a="http://schemas.openxmlformats.org/drawingml/2006/main" noChangeAspect="1"/>
             </wp:cNvGraphicFramePr>
@@ -1132,7 +1423,7 @@
               <a:graphicData uri="http://schemas.openxmlformats.org/drawingml/2006/picture">
                 <pic:pic xmlns:pic="http://schemas.openxmlformats.org/drawingml/2006/picture">
                   <pic:nvPicPr>
-                    <pic:cNvPr id="9" name="2012_wind_production_seasons.png"/>
+                    <pic:cNvPr id="12" name="2011_wind_production_seasons.png"/>
                     <pic:cNvPicPr/>
                   </pic:nvPicPr>
                   <pic:blipFill>
@@ -1258,14 +1549,28 @@
           <w:rFonts w:ascii="Arial" w:eastAsia="Times New Roman" w:hAnsi="Arial" w:cs="Arial"/>
           <w:color w:val="000000"/>
         </w:rPr>
-        <w:t xml:space="preserve">In the last two scatter plots comparing total renewable energy production in 2012 and 2017, the most obvious change is the 2012 scatter follows a pattern more similar to the wind power production graphs, while 2017’s pattern is more like the solar power production pattern. </w:t>
-      </w:r>
-      <w:r>
-        <w:rPr>
-          <w:rFonts w:ascii="Arial" w:eastAsia="Times New Roman" w:hAnsi="Arial" w:cs="Arial"/>
-          <w:color w:val="000000"/>
-        </w:rPr>
-        <w:t xml:space="preserve">This change shows how solar has become the dominant renewable power source for California in the years observed in this data set.  </w:t>
+        <w:t>In the last two scatter plots comparing total renewable energy production in 201</w:t>
+      </w:r>
+      <w:r>
+        <w:rPr>
+          <w:rFonts w:ascii="Arial" w:eastAsia="Times New Roman" w:hAnsi="Arial" w:cs="Arial"/>
+          <w:color w:val="000000"/>
+        </w:rPr>
+        <w:t>1</w:t>
+      </w:r>
+      <w:r>
+        <w:rPr>
+          <w:rFonts w:ascii="Arial" w:eastAsia="Times New Roman" w:hAnsi="Arial" w:cs="Arial"/>
+          <w:color w:val="000000"/>
+        </w:rPr>
+        <w:t xml:space="preserve"> and 2017, the most obvious change is the 201</w:t>
+      </w:r>
+      <w:r>
+        <w:rPr>
+          <w:rFonts w:ascii="Arial" w:eastAsia="Times New Roman" w:hAnsi="Arial" w:cs="Arial"/>
+          <w:color w:val="000000"/>
+        </w:rPr>
+        <w:t>1</w:t>
       </w:r>
       <w:bookmarkStart w:id="0" w:name="_GoBack"/>
       <w:bookmarkEnd w:id="0"/>
@@ -1274,7 +1579,57 @@
           <w:rFonts w:ascii="Arial" w:eastAsia="Times New Roman" w:hAnsi="Arial" w:cs="Arial"/>
           <w:color w:val="000000"/>
         </w:rPr>
-        <w:t>The scale of the y-axis is important to pay attention to in this graph as well.  The max values show nearly 3x growth in production across the year between 2012 and 2017. </w:t>
+        <w:t xml:space="preserve"> scatter follows a pattern more similar to the wind power </w:t>
+      </w:r>
+      <w:r>
+        <w:rPr>
+          <w:rFonts w:ascii="Arial" w:eastAsia="Times New Roman" w:hAnsi="Arial" w:cs="Arial"/>
+          <w:color w:val="000000"/>
+        </w:rPr>
+        <w:lastRenderedPageBreak/>
+        <w:t xml:space="preserve">production graphs, while 2017’s pattern is more like the solar power production pattern. </w:t>
+      </w:r>
+      <w:r>
+        <w:rPr>
+          <w:rFonts w:ascii="Arial" w:eastAsia="Times New Roman" w:hAnsi="Arial" w:cs="Arial"/>
+          <w:color w:val="000000"/>
+        </w:rPr>
+        <w:t xml:space="preserve">This change shows how solar has become the dominant renewable power source for California in the years observed in this data set.  </w:t>
+      </w:r>
+      <w:r>
+        <w:rPr>
+          <w:rFonts w:ascii="Arial" w:eastAsia="Times New Roman" w:hAnsi="Arial" w:cs="Arial"/>
+          <w:color w:val="000000"/>
+        </w:rPr>
+        <w:t xml:space="preserve">The scale of the y-axis is important to pay attention to in this graph as well.  The max values show </w:t>
+      </w:r>
+      <w:r>
+        <w:rPr>
+          <w:rFonts w:ascii="Arial" w:eastAsia="Times New Roman" w:hAnsi="Arial" w:cs="Arial"/>
+          <w:color w:val="000000"/>
+        </w:rPr>
+        <w:t>more than</w:t>
+      </w:r>
+      <w:r>
+        <w:rPr>
+          <w:rFonts w:ascii="Arial" w:eastAsia="Times New Roman" w:hAnsi="Arial" w:cs="Arial"/>
+          <w:color w:val="000000"/>
+        </w:rPr>
+        <w:t xml:space="preserve"> 3x growth in production across the year between 201</w:t>
+      </w:r>
+      <w:r>
+        <w:rPr>
+          <w:rFonts w:ascii="Arial" w:eastAsia="Times New Roman" w:hAnsi="Arial" w:cs="Arial"/>
+          <w:color w:val="000000"/>
+        </w:rPr>
+        <w:t>1</w:t>
+      </w:r>
+      <w:r>
+        <w:rPr>
+          <w:rFonts w:ascii="Arial" w:eastAsia="Times New Roman" w:hAnsi="Arial" w:cs="Arial"/>
+          <w:color w:val="000000"/>
+        </w:rPr>
+        <w:t xml:space="preserve"> and 2017. </w:t>
       </w:r>
     </w:p>
     <w:p>
@@ -1308,19 +1663,17 @@
       </w:pPr>
       <w:r>
         <w:rPr>
-          <w:rFonts w:ascii="Arial" w:eastAsia="Times New Roman" w:hAnsi="Arial" w:cs="Arial"/>
-          <w:b/>
-          <w:bCs/>
+          <w:rFonts w:ascii="Times New Roman" w:eastAsia="Times New Roman" w:hAnsi="Times New Roman" w:cs="Times New Roman"/>
           <w:noProof/>
           <w:color w:val="000000"/>
-          <w:bdr w:val="none" w:sz="0" w:space="0" w:color="auto" w:frame="1"/>
-        </w:rPr>
-        <w:lastRenderedPageBreak/>
+          <w:sz w:val="24"/>
+          <w:szCs w:val="24"/>
+        </w:rPr>
         <w:drawing>
-          <wp:inline distT="0" distB="0" distL="0" distR="0" wp14:anchorId="29D25D77" wp14:editId="31BAE47E">
+          <wp:inline distT="0" distB="0" distL="0" distR="0" wp14:anchorId="2D8D6E75" wp14:editId="064DB8A3">
             <wp:extent cx="5943600" cy="1697990"/>
             <wp:effectExtent l="0" t="0" r="0" b="0"/>
-            <wp:docPr id="3" name="Picture 3" descr="A screenshot of a cell phone&#10;&#10;Description automatically generated"/>
+            <wp:docPr id="13" name="Picture 13" descr="A screenshot of a cell phone&#10;&#10;Description automatically generated"/>
             <wp:cNvGraphicFramePr>
               <a:graphicFrameLocks xmlns:a="http://schemas.openxmlformats.org/drawingml/2006/main" noChangeAspect="1"/>
             </wp:cNvGraphicFramePr>
@@ -1328,7 +1681,7 @@
               <a:graphicData uri="http://schemas.openxmlformats.org/drawingml/2006/picture">
                 <pic:pic xmlns:pic="http://schemas.openxmlformats.org/drawingml/2006/picture">
                   <pic:nvPicPr>
-                    <pic:cNvPr id="3" name="2012_total_renew_production_seasons.png"/>
+                    <pic:cNvPr id="13" name="2011_total_renew_production_seasons.png"/>
                     <pic:cNvPicPr/>
                   </pic:nvPicPr>
                   <pic:blipFill>
@@ -1519,7 +1872,7 @@
           <w:rFonts w:ascii="Arial" w:eastAsia="Times New Roman" w:hAnsi="Arial" w:cs="Arial"/>
           <w:color w:val="000000"/>
         </w:rPr>
-        <w:t>The following visuals are box plots showing the mean value, outlier values, and quartile boundaries of the amount of energy produced across across every day in the 2010-2018 renewable energy Kaggle data set (2011-2017 were the only full years of data available).  </w:t>
+        <w:t>The following visuals are box plots showing the mean value, outlier values, and quartile boundaries of the amount of energy produced across every day in the 2010-2018 renewable energy Kaggle data set (2011-2017 were the only full years of data available).  </w:t>
       </w:r>
     </w:p>
     <w:p>
@@ -1556,6 +1909,7 @@
           <w:rFonts w:ascii="Arial" w:eastAsia="Times New Roman" w:hAnsi="Arial" w:cs="Arial"/>
           <w:color w:val="000000"/>
         </w:rPr>
+        <w:lastRenderedPageBreak/>
         <w:t>Below, in the first visual showing solar production across the hours in a day, the obvious trend is what one would expect.  Solar power is being generated when the sun is up, and the peak production hours are in line with the peak sun intensity hours of the day (12 and 1 PM).  The large magnitude of the interquartile range shown in the solar plot is due to the huge increase in solar production across the span of the years in this data set. </w:t>
       </w:r>
     </w:p>
@@ -1597,7 +1951,6 @@
           <w:color w:val="000000"/>
           <w:bdr w:val="none" w:sz="0" w:space="0" w:color="auto" w:frame="1"/>
         </w:rPr>
-        <w:lastRenderedPageBreak/>
         <w:drawing>
           <wp:inline distT="0" distB="0" distL="0" distR="0" wp14:anchorId="23009634" wp14:editId="688F1B16">
             <wp:extent cx="5943600" cy="3307080"/>
@@ -1682,7 +2035,21 @@
           <w:rFonts w:ascii="Arial" w:eastAsia="Times New Roman" w:hAnsi="Arial" w:cs="Arial"/>
           <w:color w:val="000000"/>
         </w:rPr>
-        <w:t>While looking at the next graph, showing the trend in wind production across a day, it is obvious that wind’s trend is almost the opposite of the above solar production graph.  The mean values for the peak production hours are significantly smaller for wind production than solar, but this is to be expected with the knowledge of solar power’s explosive in growth from 2012 to 2017. </w:t>
+        <w:t>While looking at the next graph, showing the trend in wind production across a day, it is obvious that wind’s trend is almost the opposite of the above solar production graph.  The mean values for the peak production hours are significantly smaller for wind production than solar, but this is to be expected with the knowledge of solar power’s explosive in growth from 201</w:t>
+      </w:r>
+      <w:r>
+        <w:rPr>
+          <w:rFonts w:ascii="Arial" w:eastAsia="Times New Roman" w:hAnsi="Arial" w:cs="Arial"/>
+          <w:color w:val="000000"/>
+        </w:rPr>
+        <w:t>1</w:t>
+      </w:r>
+      <w:r>
+        <w:rPr>
+          <w:rFonts w:ascii="Arial" w:eastAsia="Times New Roman" w:hAnsi="Arial" w:cs="Arial"/>
+          <w:color w:val="000000"/>
+        </w:rPr>
+        <w:t xml:space="preserve"> to 2017. </w:t>
       </w:r>
     </w:p>
     <w:p>
@@ -1723,6 +2090,7 @@
           <w:color w:val="000000"/>
           <w:bdr w:val="none" w:sz="0" w:space="0" w:color="auto" w:frame="1"/>
         </w:rPr>
+        <w:lastRenderedPageBreak/>
         <w:drawing>
           <wp:inline distT="0" distB="0" distL="0" distR="0" wp14:anchorId="550EFECC" wp14:editId="3B51AFDA">
             <wp:extent cx="5943600" cy="3345180"/>
@@ -1788,46 +2156,46 @@
           <w:rFonts w:ascii="Arial" w:eastAsia="Times New Roman" w:hAnsi="Arial" w:cs="Arial"/>
           <w:color w:val="000000"/>
         </w:rPr>
+        <w:t>The final box plot below shows the trend in total energy produced from all renewable sources across a day. The general increase in production across the daytime hours of the day reflects the significant contribution solar power makes to California’s renewable energy production. Of note, the quartile ranges in this graph are significantly larger in the hours that solar is providing power, similar to the solar production per hour chart. This is because solar has had so much growth over the time period captured in our data set. Noting that when solar power is not online (when the sun is down), all the hours have relatively smaller interquartile ranges shines a light on another interesting observation. The lack of variance in hours when the renewable energy is coming from wind and all other smaller sources (biogas, biomass, etc.), clearly shows that these sources have grown less in energy produced from 2010-2018.  A topic that could be researched further would be the causal factors for the lack of growth in energy production from other renewable sources.  </w:t>
+      </w:r>
+    </w:p>
+    <w:p>
+      <w:pPr>
+        <w:spacing w:after="0" w:line="240" w:lineRule="auto"/>
+        <w:rPr>
+          <w:rFonts w:ascii="Times New Roman" w:eastAsia="Times New Roman" w:hAnsi="Times New Roman" w:cs="Times New Roman"/>
+          <w:sz w:val="24"/>
+          <w:szCs w:val="24"/>
+        </w:rPr>
+      </w:pPr>
+      <w:r>
+        <w:rPr>
+          <w:rFonts w:ascii="Times New Roman" w:eastAsia="Times New Roman" w:hAnsi="Times New Roman" w:cs="Times New Roman"/>
+          <w:color w:val="000000"/>
+          <w:sz w:val="24"/>
+          <w:szCs w:val="24"/>
+        </w:rPr>
+        <w:br/>
+      </w:r>
+    </w:p>
+    <w:p>
+      <w:pPr>
+        <w:spacing w:after="0" w:line="331" w:lineRule="atLeast"/>
+        <w:rPr>
+          <w:rFonts w:ascii="Times New Roman" w:eastAsia="Times New Roman" w:hAnsi="Times New Roman" w:cs="Times New Roman"/>
+          <w:color w:val="000000"/>
+          <w:sz w:val="24"/>
+          <w:szCs w:val="24"/>
+        </w:rPr>
+      </w:pPr>
+      <w:r>
+        <w:rPr>
+          <w:rFonts w:ascii="Arial" w:eastAsia="Times New Roman" w:hAnsi="Arial" w:cs="Arial"/>
+          <w:noProof/>
+          <w:color w:val="000000"/>
+          <w:bdr w:val="none" w:sz="0" w:space="0" w:color="auto" w:frame="1"/>
+        </w:rPr>
         <w:lastRenderedPageBreak/>
-        <w:t>The final box plot below shows the trend in total energy produced from all renewable sources across a day. The general increase in production across the daytime hours of the day reflects the significant contribution solar power makes to California’s renewable energy production. Of note, the quartile ranges in this graph are significantly larger in the hours that solar is providing power, similar to the solar production per hour chart. This is because solar has had so much growth over the time period captured in our data set. Noting that when solar power is not online (when the sun is down), all the hours have relatively smaller interquartile ranges shines a light on another interesting observation. The lack of variance in hours when the renewable energy is coming from wind and all other smaller sources (biogas, biomass, etc.), clearly shows that these sources have grown less in energy produced from 2010-2018.  A topic that could be researched further would be the causal factors for the lack of growth in energy production from other renewable sources.  </w:t>
-      </w:r>
-    </w:p>
-    <w:p>
-      <w:pPr>
-        <w:spacing w:after="0" w:line="240" w:lineRule="auto"/>
-        <w:rPr>
-          <w:rFonts w:ascii="Times New Roman" w:eastAsia="Times New Roman" w:hAnsi="Times New Roman" w:cs="Times New Roman"/>
-          <w:sz w:val="24"/>
-          <w:szCs w:val="24"/>
-        </w:rPr>
-      </w:pPr>
-      <w:r>
-        <w:rPr>
-          <w:rFonts w:ascii="Times New Roman" w:eastAsia="Times New Roman" w:hAnsi="Times New Roman" w:cs="Times New Roman"/>
-          <w:color w:val="000000"/>
-          <w:sz w:val="24"/>
-          <w:szCs w:val="24"/>
-        </w:rPr>
-        <w:br/>
-      </w:r>
-    </w:p>
-    <w:p>
-      <w:pPr>
-        <w:spacing w:after="0" w:line="331" w:lineRule="atLeast"/>
-        <w:rPr>
-          <w:rFonts w:ascii="Times New Roman" w:eastAsia="Times New Roman" w:hAnsi="Times New Roman" w:cs="Times New Roman"/>
-          <w:color w:val="000000"/>
-          <w:sz w:val="24"/>
-          <w:szCs w:val="24"/>
-        </w:rPr>
-      </w:pPr>
-      <w:r>
-        <w:rPr>
-          <w:rFonts w:ascii="Arial" w:eastAsia="Times New Roman" w:hAnsi="Arial" w:cs="Arial"/>
-          <w:noProof/>
-          <w:color w:val="000000"/>
-          <w:bdr w:val="none" w:sz="0" w:space="0" w:color="auto" w:frame="1"/>
-        </w:rPr>
         <w:drawing>
           <wp:inline distT="0" distB="0" distL="0" distR="0" wp14:anchorId="47D40C92" wp14:editId="2CF316BB">
             <wp:extent cx="5943600" cy="3307080"/>
@@ -1914,71 +2282,101 @@
           <w:bCs/>
           <w:color w:val="000000"/>
         </w:rPr>
-        <w:t>How does monthly and hourly production in 2017 compare to 2012? </w:t>
-      </w:r>
-    </w:p>
-    <w:p>
-      <w:pPr>
-        <w:spacing w:after="0" w:line="331" w:lineRule="atLeast"/>
-        <w:rPr>
-          <w:rFonts w:ascii="Times New Roman" w:eastAsia="Times New Roman" w:hAnsi="Times New Roman" w:cs="Times New Roman"/>
-          <w:color w:val="000000"/>
-          <w:sz w:val="24"/>
-          <w:szCs w:val="24"/>
-        </w:rPr>
-      </w:pPr>
-      <w:r>
-        <w:rPr>
-          <w:rFonts w:ascii="Arial" w:eastAsia="Times New Roman" w:hAnsi="Arial" w:cs="Arial"/>
-          <w:color w:val="000000"/>
-        </w:rPr>
-        <w:t>When looking at energy production across the hours of a day, again the midday contribution from solar energy stands out. The main difference between 2012 and 2017 is the additional production that occurs during daylight hours in 2017.  </w:t>
-      </w:r>
-    </w:p>
-    <w:p>
-      <w:pPr>
-        <w:spacing w:after="0" w:line="240" w:lineRule="auto"/>
-        <w:rPr>
-          <w:rFonts w:ascii="Times New Roman" w:eastAsia="Times New Roman" w:hAnsi="Times New Roman" w:cs="Times New Roman"/>
-          <w:sz w:val="24"/>
-          <w:szCs w:val="24"/>
-        </w:rPr>
-      </w:pPr>
-      <w:r>
-        <w:rPr>
-          <w:rFonts w:ascii="Times New Roman" w:eastAsia="Times New Roman" w:hAnsi="Times New Roman" w:cs="Times New Roman"/>
-          <w:color w:val="000000"/>
-          <w:sz w:val="24"/>
-          <w:szCs w:val="24"/>
-        </w:rPr>
-        <w:br/>
-      </w:r>
-    </w:p>
-    <w:p>
-      <w:pPr>
-        <w:spacing w:after="0" w:line="331" w:lineRule="atLeast"/>
-        <w:rPr>
-          <w:rFonts w:ascii="Times New Roman" w:eastAsia="Times New Roman" w:hAnsi="Times New Roman" w:cs="Times New Roman"/>
-          <w:color w:val="000000"/>
-          <w:sz w:val="24"/>
-          <w:szCs w:val="24"/>
-        </w:rPr>
-      </w:pPr>
+        <w:t>How does monthly and hourly production in 2017 compare to 201</w:t>
+      </w:r>
       <w:r>
         <w:rPr>
           <w:rFonts w:ascii="Arial" w:eastAsia="Times New Roman" w:hAnsi="Arial" w:cs="Arial"/>
           <w:b/>
           <w:bCs/>
+          <w:color w:val="000000"/>
+        </w:rPr>
+        <w:t>1</w:t>
+      </w:r>
+      <w:r>
+        <w:rPr>
+          <w:rFonts w:ascii="Arial" w:eastAsia="Times New Roman" w:hAnsi="Arial" w:cs="Arial"/>
+          <w:b/>
+          <w:bCs/>
+          <w:color w:val="000000"/>
+        </w:rPr>
+        <w:t>? </w:t>
+      </w:r>
+    </w:p>
+    <w:p>
+      <w:pPr>
+        <w:spacing w:after="0" w:line="331" w:lineRule="atLeast"/>
+        <w:rPr>
+          <w:rFonts w:ascii="Times New Roman" w:eastAsia="Times New Roman" w:hAnsi="Times New Roman" w:cs="Times New Roman"/>
+          <w:color w:val="000000"/>
+          <w:sz w:val="24"/>
+          <w:szCs w:val="24"/>
+        </w:rPr>
+      </w:pPr>
+      <w:r>
+        <w:rPr>
+          <w:rFonts w:ascii="Arial" w:eastAsia="Times New Roman" w:hAnsi="Arial" w:cs="Arial"/>
+          <w:color w:val="000000"/>
+        </w:rPr>
+        <w:t>When looking at energy production across the hours of a day, again the midday contribution from solar energy stands out. The main difference between 201</w:t>
+      </w:r>
+      <w:r>
+        <w:rPr>
+          <w:rFonts w:ascii="Arial" w:eastAsia="Times New Roman" w:hAnsi="Arial" w:cs="Arial"/>
+          <w:color w:val="000000"/>
+        </w:rPr>
+        <w:t>1</w:t>
+      </w:r>
+      <w:r>
+        <w:rPr>
+          <w:rFonts w:ascii="Arial" w:eastAsia="Times New Roman" w:hAnsi="Arial" w:cs="Arial"/>
+          <w:color w:val="000000"/>
+        </w:rPr>
+        <w:t xml:space="preserve"> and 2017 is the additional production that occurs during daylight hours in 2017.  </w:t>
+      </w:r>
+    </w:p>
+    <w:p>
+      <w:pPr>
+        <w:spacing w:after="0" w:line="240" w:lineRule="auto"/>
+        <w:rPr>
+          <w:rFonts w:ascii="Times New Roman" w:eastAsia="Times New Roman" w:hAnsi="Times New Roman" w:cs="Times New Roman"/>
+          <w:sz w:val="24"/>
+          <w:szCs w:val="24"/>
+        </w:rPr>
+      </w:pPr>
+      <w:r>
+        <w:rPr>
+          <w:rFonts w:ascii="Times New Roman" w:eastAsia="Times New Roman" w:hAnsi="Times New Roman" w:cs="Times New Roman"/>
+          <w:color w:val="000000"/>
+          <w:sz w:val="24"/>
+          <w:szCs w:val="24"/>
+        </w:rPr>
+        <w:br/>
+      </w:r>
+    </w:p>
+    <w:p>
+      <w:pPr>
+        <w:spacing w:after="0" w:line="331" w:lineRule="atLeast"/>
+        <w:rPr>
+          <w:rFonts w:ascii="Times New Roman" w:eastAsia="Times New Roman" w:hAnsi="Times New Roman" w:cs="Times New Roman"/>
+          <w:color w:val="000000"/>
+          <w:sz w:val="24"/>
+          <w:szCs w:val="24"/>
+        </w:rPr>
+      </w:pPr>
+      <w:r>
+        <w:rPr>
+          <w:rFonts w:ascii="Times New Roman" w:eastAsia="Times New Roman" w:hAnsi="Times New Roman" w:cs="Times New Roman"/>
           <w:noProof/>
           <w:color w:val="000000"/>
-          <w:bdr w:val="none" w:sz="0" w:space="0" w:color="auto" w:frame="1"/>
-        </w:rPr>
-        <w:lastRenderedPageBreak/>
+          <w:sz w:val="24"/>
+          <w:szCs w:val="24"/>
+        </w:rPr>
         <w:drawing>
-          <wp:inline distT="0" distB="0" distL="0" distR="0" wp14:anchorId="04BBC7AC" wp14:editId="32E7CCC1">
-            <wp:extent cx="5943600" cy="3188970"/>
+          <wp:inline distT="0" distB="0" distL="0" distR="0" wp14:anchorId="038C4C68" wp14:editId="0FC78EA1">
+            <wp:extent cx="5943600" cy="3184525"/>
             <wp:effectExtent l="0" t="0" r="0" b="0"/>
-            <wp:docPr id="56" name="Picture 56"/>
+            <wp:docPr id="14" name="Picture 14" descr="A screenshot of a cell phone&#10;&#10;Description automatically generated"/>
             <wp:cNvGraphicFramePr>
               <a:graphicFrameLocks xmlns:a="http://schemas.openxmlformats.org/drawingml/2006/main" noChangeAspect="1"/>
             </wp:cNvGraphicFramePr>
@@ -1986,10 +2384,8 @@
               <a:graphicData uri="http://schemas.openxmlformats.org/drawingml/2006/picture">
                 <pic:pic xmlns:pic="http://schemas.openxmlformats.org/drawingml/2006/picture">
                   <pic:nvPicPr>
-                    <pic:cNvPr id="0" name="Picture 56"/>
-                    <pic:cNvPicPr>
-                      <a:picLocks noChangeAspect="1" noChangeArrowheads="1"/>
-                    </pic:cNvPicPr>
+                    <pic:cNvPr id="14" name="2017vs2011_Average_hourly_renewable_production.png"/>
+                    <pic:cNvPicPr/>
                   </pic:nvPicPr>
                   <pic:blipFill>
                     <a:blip r:embed="rId18">
@@ -1999,23 +2395,18 @@
                         </a:ext>
                       </a:extLst>
                     </a:blip>
-                    <a:srcRect/>
                     <a:stretch>
                       <a:fillRect/>
                     </a:stretch>
                   </pic:blipFill>
-                  <pic:spPr bwMode="auto">
+                  <pic:spPr>
                     <a:xfrm>
                       <a:off x="0" y="0"/>
-                      <a:ext cx="5943600" cy="3188970"/>
+                      <a:ext cx="5943600" cy="3184525"/>
                     </a:xfrm>
                     <a:prstGeom prst="rect">
                       <a:avLst/>
                     </a:prstGeom>
-                    <a:noFill/>
-                    <a:ln>
-                      <a:noFill/>
-                    </a:ln>
                   </pic:spPr>
                 </pic:pic>
               </a:graphicData>
@@ -2040,6 +2431,7 @@
           <w:sz w:val="24"/>
           <w:szCs w:val="24"/>
         </w:rPr>
+        <w:lastRenderedPageBreak/>
         <w:br/>
       </w:r>
     </w:p>
@@ -2058,7 +2450,63 @@
           <w:rFonts w:ascii="Arial" w:eastAsia="Times New Roman" w:hAnsi="Arial" w:cs="Arial"/>
           <w:color w:val="000000"/>
         </w:rPr>
-        <w:t>In terms of monthly production in 2012 compared to 2017, the chart below shows that the most power produced by renewables in 2012 was more than 3,000,000 in May and June. By 2017, renewables were producing about twice that amount for those months. The contributions of solar stand out again, as the most gains were made in typically sunnier months of the year.  </w:t>
+        <w:t>In terms of monthly production in 201</w:t>
+      </w:r>
+      <w:r>
+        <w:rPr>
+          <w:rFonts w:ascii="Arial" w:eastAsia="Times New Roman" w:hAnsi="Arial" w:cs="Arial"/>
+          <w:color w:val="000000"/>
+        </w:rPr>
+        <w:t>1</w:t>
+      </w:r>
+      <w:r>
+        <w:rPr>
+          <w:rFonts w:ascii="Arial" w:eastAsia="Times New Roman" w:hAnsi="Arial" w:cs="Arial"/>
+          <w:color w:val="000000"/>
+        </w:rPr>
+        <w:t xml:space="preserve"> compared to 2017, the chart below shows that the most power produced by renewables in 201</w:t>
+      </w:r>
+      <w:r>
+        <w:rPr>
+          <w:rFonts w:ascii="Arial" w:eastAsia="Times New Roman" w:hAnsi="Arial" w:cs="Arial"/>
+          <w:color w:val="000000"/>
+        </w:rPr>
+        <w:t>1</w:t>
+      </w:r>
+      <w:r>
+        <w:rPr>
+          <w:rFonts w:ascii="Arial" w:eastAsia="Times New Roman" w:hAnsi="Arial" w:cs="Arial"/>
+          <w:color w:val="000000"/>
+        </w:rPr>
+        <w:t xml:space="preserve"> was</w:t>
+      </w:r>
+      <w:r>
+        <w:rPr>
+          <w:rFonts w:ascii="Arial" w:eastAsia="Times New Roman" w:hAnsi="Arial" w:cs="Arial"/>
+          <w:color w:val="000000"/>
+        </w:rPr>
+        <w:t xml:space="preserve"> just less than</w:t>
+      </w:r>
+      <w:r>
+        <w:rPr>
+          <w:rFonts w:ascii="Arial" w:eastAsia="Times New Roman" w:hAnsi="Arial" w:cs="Arial"/>
+          <w:color w:val="000000"/>
+        </w:rPr>
+        <w:t xml:space="preserve"> than 3,000,000 in May and </w:t>
+      </w:r>
+      <w:r>
+        <w:rPr>
+          <w:rFonts w:ascii="Arial" w:eastAsia="Times New Roman" w:hAnsi="Arial" w:cs="Arial"/>
+          <w:color w:val="000000"/>
+        </w:rPr>
+        <w:t>August</w:t>
+      </w:r>
+      <w:r>
+        <w:rPr>
+          <w:rFonts w:ascii="Arial" w:eastAsia="Times New Roman" w:hAnsi="Arial" w:cs="Arial"/>
+          <w:color w:val="000000"/>
+        </w:rPr>
+        <w:t>. By 2017, renewables were producing about twice that amount for those months. The contributions of solar stand out again, as the most gains were made in typically sunnier months of the year.  </w:t>
       </w:r>
     </w:p>
     <w:p>
@@ -2091,18 +2539,17 @@
       </w:pPr>
       <w:r>
         <w:rPr>
-          <w:rFonts w:ascii="Arial" w:eastAsia="Times New Roman" w:hAnsi="Arial" w:cs="Arial"/>
-          <w:b/>
-          <w:bCs/>
+          <w:rFonts w:ascii="Times New Roman" w:eastAsia="Times New Roman" w:hAnsi="Times New Roman" w:cs="Times New Roman"/>
           <w:noProof/>
           <w:color w:val="000000"/>
-          <w:bdr w:val="none" w:sz="0" w:space="0" w:color="auto" w:frame="1"/>
+          <w:sz w:val="24"/>
+          <w:szCs w:val="24"/>
         </w:rPr>
         <w:drawing>
-          <wp:inline distT="0" distB="0" distL="0" distR="0" wp14:anchorId="01A6D598" wp14:editId="785CD4A6">
-            <wp:extent cx="5943600" cy="3124200"/>
-            <wp:effectExtent l="0" t="0" r="0" b="0"/>
-            <wp:docPr id="57" name="Picture 57"/>
+          <wp:inline distT="0" distB="0" distL="0" distR="0" wp14:anchorId="53EB0263" wp14:editId="56E2849B">
+            <wp:extent cx="5943600" cy="3121660"/>
+            <wp:effectExtent l="0" t="0" r="0" b="2540"/>
+            <wp:docPr id="15" name="Picture 15" descr="A screenshot of a cell phone&#10;&#10;Description automatically generated"/>
             <wp:cNvGraphicFramePr>
               <a:graphicFrameLocks xmlns:a="http://schemas.openxmlformats.org/drawingml/2006/main" noChangeAspect="1"/>
             </wp:cNvGraphicFramePr>
@@ -2110,10 +2557,8 @@
               <a:graphicData uri="http://schemas.openxmlformats.org/drawingml/2006/picture">
                 <pic:pic xmlns:pic="http://schemas.openxmlformats.org/drawingml/2006/picture">
                   <pic:nvPicPr>
-                    <pic:cNvPr id="0" name="Picture 57"/>
-                    <pic:cNvPicPr>
-                      <a:picLocks noChangeAspect="1" noChangeArrowheads="1"/>
-                    </pic:cNvPicPr>
+                    <pic:cNvPr id="15" name="2017vs2011_TotalRenewable_prod_per_month.png"/>
+                    <pic:cNvPicPr/>
                   </pic:nvPicPr>
                   <pic:blipFill>
                     <a:blip r:embed="rId19">
@@ -2123,23 +2568,18 @@
                         </a:ext>
                       </a:extLst>
                     </a:blip>
-                    <a:srcRect/>
                     <a:stretch>
                       <a:fillRect/>
                     </a:stretch>
                   </pic:blipFill>
-                  <pic:spPr bwMode="auto">
+                  <pic:spPr>
                     <a:xfrm>
                       <a:off x="0" y="0"/>
-                      <a:ext cx="5943600" cy="3124200"/>
+                      <a:ext cx="5943600" cy="3121660"/>
                     </a:xfrm>
                     <a:prstGeom prst="rect">
                       <a:avLst/>
                     </a:prstGeom>
-                    <a:noFill/>
-                    <a:ln>
-                      <a:noFill/>
-                    </a:ln>
                   </pic:spPr>
                 </pic:pic>
               </a:graphicData>
@@ -2163,53 +2603,66 @@
           <w:rFonts w:ascii="Arial" w:eastAsia="Times New Roman" w:hAnsi="Arial" w:cs="Arial"/>
           <w:color w:val="000000"/>
         </w:rPr>
+        <w:t>The growth in solar production from 201</w:t>
+      </w:r>
+      <w:r>
+        <w:rPr>
+          <w:rFonts w:ascii="Arial" w:eastAsia="Times New Roman" w:hAnsi="Arial" w:cs="Arial"/>
+          <w:color w:val="000000"/>
+        </w:rPr>
+        <w:t>1</w:t>
+      </w:r>
+      <w:r>
+        <w:rPr>
+          <w:rFonts w:ascii="Arial" w:eastAsia="Times New Roman" w:hAnsi="Arial" w:cs="Arial"/>
+          <w:color w:val="000000"/>
+        </w:rPr>
+        <w:t xml:space="preserve"> to 2017 is made even more clear in the following chart. The impact of seasonal changes also appears to limit the relative increase in solar production for the months with less daylight. </w:t>
+      </w:r>
+    </w:p>
+    <w:p>
+      <w:pPr>
+        <w:spacing w:after="0" w:line="240" w:lineRule="auto"/>
+        <w:rPr>
+          <w:rFonts w:ascii="Times New Roman" w:eastAsia="Times New Roman" w:hAnsi="Times New Roman" w:cs="Times New Roman"/>
+          <w:sz w:val="24"/>
+          <w:szCs w:val="24"/>
+        </w:rPr>
+      </w:pPr>
+      <w:r>
+        <w:rPr>
+          <w:rFonts w:ascii="Times New Roman" w:eastAsia="Times New Roman" w:hAnsi="Times New Roman" w:cs="Times New Roman"/>
+          <w:color w:val="000000"/>
+          <w:sz w:val="24"/>
+          <w:szCs w:val="24"/>
+        </w:rPr>
+        <w:br/>
+      </w:r>
+    </w:p>
+    <w:p>
+      <w:pPr>
+        <w:spacing w:after="0" w:line="331" w:lineRule="atLeast"/>
+        <w:rPr>
+          <w:rFonts w:ascii="Times New Roman" w:eastAsia="Times New Roman" w:hAnsi="Times New Roman" w:cs="Times New Roman"/>
+          <w:color w:val="000000"/>
+          <w:sz w:val="24"/>
+          <w:szCs w:val="24"/>
+        </w:rPr>
+      </w:pPr>
+      <w:r>
+        <w:rPr>
+          <w:rFonts w:ascii="Times New Roman" w:eastAsia="Times New Roman" w:hAnsi="Times New Roman" w:cs="Times New Roman"/>
+          <w:noProof/>
+          <w:color w:val="000000"/>
+          <w:sz w:val="24"/>
+          <w:szCs w:val="24"/>
+        </w:rPr>
         <w:lastRenderedPageBreak/>
-        <w:t>The growth in solar production from 2012 to 2017 is made even more clear in the following chart. The impact of seasonal changes also appears to limit the relative increase in solar production for the months with less daylight. </w:t>
-      </w:r>
-    </w:p>
-    <w:p>
-      <w:pPr>
-        <w:spacing w:after="0" w:line="240" w:lineRule="auto"/>
-        <w:rPr>
-          <w:rFonts w:ascii="Times New Roman" w:eastAsia="Times New Roman" w:hAnsi="Times New Roman" w:cs="Times New Roman"/>
-          <w:sz w:val="24"/>
-          <w:szCs w:val="24"/>
-        </w:rPr>
-      </w:pPr>
-      <w:r>
-        <w:rPr>
-          <w:rFonts w:ascii="Times New Roman" w:eastAsia="Times New Roman" w:hAnsi="Times New Roman" w:cs="Times New Roman"/>
-          <w:color w:val="000000"/>
-          <w:sz w:val="24"/>
-          <w:szCs w:val="24"/>
-        </w:rPr>
-        <w:br/>
-      </w:r>
-    </w:p>
-    <w:p>
-      <w:pPr>
-        <w:spacing w:after="0" w:line="331" w:lineRule="atLeast"/>
-        <w:rPr>
-          <w:rFonts w:ascii="Times New Roman" w:eastAsia="Times New Roman" w:hAnsi="Times New Roman" w:cs="Times New Roman"/>
-          <w:color w:val="000000"/>
-          <w:sz w:val="24"/>
-          <w:szCs w:val="24"/>
-        </w:rPr>
-      </w:pPr>
-      <w:r>
-        <w:rPr>
-          <w:rFonts w:ascii="Arial" w:eastAsia="Times New Roman" w:hAnsi="Arial" w:cs="Arial"/>
-          <w:b/>
-          <w:bCs/>
-          <w:noProof/>
-          <w:color w:val="000000"/>
-          <w:bdr w:val="none" w:sz="0" w:space="0" w:color="auto" w:frame="1"/>
-        </w:rPr>
         <w:drawing>
-          <wp:inline distT="0" distB="0" distL="0" distR="0" wp14:anchorId="1C56D97F" wp14:editId="4AE29F73">
-            <wp:extent cx="5943600" cy="3268980"/>
-            <wp:effectExtent l="0" t="0" r="0" b="7620"/>
-            <wp:docPr id="58" name="Picture 58"/>
+          <wp:inline distT="0" distB="0" distL="0" distR="0" wp14:anchorId="6C97B44A" wp14:editId="5BB7E511">
+            <wp:extent cx="5943600" cy="3257550"/>
+            <wp:effectExtent l="0" t="0" r="0" b="0"/>
+            <wp:docPr id="16" name="Picture 16" descr="A screenshot of a cell phone&#10;&#10;Description automatically generated"/>
             <wp:cNvGraphicFramePr>
               <a:graphicFrameLocks xmlns:a="http://schemas.openxmlformats.org/drawingml/2006/main" noChangeAspect="1"/>
             </wp:cNvGraphicFramePr>
@@ -2217,10 +2670,8 @@
               <a:graphicData uri="http://schemas.openxmlformats.org/drawingml/2006/picture">
                 <pic:pic xmlns:pic="http://schemas.openxmlformats.org/drawingml/2006/picture">
                   <pic:nvPicPr>
-                    <pic:cNvPr id="0" name="Picture 58"/>
-                    <pic:cNvPicPr>
-                      <a:picLocks noChangeAspect="1" noChangeArrowheads="1"/>
-                    </pic:cNvPicPr>
+                    <pic:cNvPr id="16" name="2017vs2011_Solar_per_month.png"/>
+                    <pic:cNvPicPr/>
                   </pic:nvPicPr>
                   <pic:blipFill>
                     <a:blip r:embed="rId20">
@@ -2230,23 +2681,18 @@
                         </a:ext>
                       </a:extLst>
                     </a:blip>
-                    <a:srcRect/>
                     <a:stretch>
                       <a:fillRect/>
                     </a:stretch>
                   </pic:blipFill>
-                  <pic:spPr bwMode="auto">
+                  <pic:spPr>
                     <a:xfrm>
                       <a:off x="0" y="0"/>
-                      <a:ext cx="5943600" cy="3268980"/>
+                      <a:ext cx="5943600" cy="3257550"/>
                     </a:xfrm>
                     <a:prstGeom prst="rect">
                       <a:avLst/>
                     </a:prstGeom>
-                    <a:noFill/>
-                    <a:ln>
-                      <a:noFill/>
-                    </a:ln>
                   </pic:spPr>
                 </pic:pic>
               </a:graphicData>
@@ -2348,7 +2794,6 @@
           <w:color w:val="000000"/>
           <w:bdr w:val="none" w:sz="0" w:space="0" w:color="auto" w:frame="1"/>
         </w:rPr>
-        <w:lastRenderedPageBreak/>
         <w:drawing>
           <wp:inline distT="0" distB="0" distL="0" distR="0" wp14:anchorId="730BCF19" wp14:editId="2714E77F">
             <wp:extent cx="5943600" cy="2933700"/>
@@ -2415,6 +2860,7 @@
           <w:sz w:val="24"/>
           <w:szCs w:val="24"/>
         </w:rPr>
+        <w:lastRenderedPageBreak/>
         <w:br/>
       </w:r>
     </w:p>
@@ -2559,7 +3005,6 @@
           <w:bCs/>
           <w:color w:val="000000"/>
         </w:rPr>
-        <w:lastRenderedPageBreak/>
         <w:t>Combined Smaller Renewable Resources:</w:t>
       </w:r>
     </w:p>
@@ -2648,6 +3093,7 @@
           <w:noProof/>
           <w:color w:val="000000"/>
         </w:rPr>
+        <w:lastRenderedPageBreak/>
         <w:drawing>
           <wp:inline distT="0" distB="0" distL="0" distR="0" wp14:anchorId="19052188" wp14:editId="453813B6">
             <wp:extent cx="5280266" cy="2966730"/>

</xml_diff>

<commit_message>
Small edits to word doc
</commit_message>
<xml_diff>
--- a/Here Comes the Sun.docx
+++ b/Here Comes the Sun.docx
@@ -189,7 +189,37 @@
           <w:rFonts w:ascii="Arial" w:eastAsia="Times New Roman" w:hAnsi="Arial" w:cs="Arial"/>
           <w:color w:val="1D1C1D"/>
         </w:rPr>
-        <w:t>In 2011, California formalized a goal of 33% renewable energy production by 2020 and has since set additional growth targets for renewables for future years. We wanted to explore California’s progress toward that goal and explore growth by renewable categories (solar, wind, etc.). We also wanted to illustrate the patterns of availability over time, given that solar and wind in particular are dependant on weather, time of day, and season. Linking availability and demand, we additionally explored how renewables typically contribute toward demand generally and during times of peak demand. </w:t>
+        <w:t xml:space="preserve">In 2011, California formalized a goal of 33% renewable energy production by 2020 and has since set additional growth targets for renewables for future years. We wanted to explore California’s progress toward that goal and explore growth by renewable categories (solar, wind, etc.). We also wanted to illustrate the patterns of availability over time, given that solar and wind </w:t>
+      </w:r>
+      <w:proofErr w:type="gramStart"/>
+      <w:r>
+        <w:rPr>
+          <w:rFonts w:ascii="Arial" w:eastAsia="Times New Roman" w:hAnsi="Arial" w:cs="Arial"/>
+          <w:color w:val="1D1C1D"/>
+        </w:rPr>
+        <w:t>in particular are</w:t>
+      </w:r>
+      <w:proofErr w:type="gramEnd"/>
+      <w:r>
+        <w:rPr>
+          <w:rFonts w:ascii="Arial" w:eastAsia="Times New Roman" w:hAnsi="Arial" w:cs="Arial"/>
+          <w:color w:val="1D1C1D"/>
+        </w:rPr>
+        <w:t xml:space="preserve"> </w:t>
+      </w:r>
+      <w:r>
+        <w:rPr>
+          <w:rFonts w:ascii="Arial" w:eastAsia="Times New Roman" w:hAnsi="Arial" w:cs="Arial"/>
+          <w:color w:val="1D1C1D"/>
+        </w:rPr>
+        <w:t>dependent</w:t>
+      </w:r>
+      <w:r>
+        <w:rPr>
+          <w:rFonts w:ascii="Arial" w:eastAsia="Times New Roman" w:hAnsi="Arial" w:cs="Arial"/>
+          <w:color w:val="1D1C1D"/>
+        </w:rPr>
+        <w:t xml:space="preserve"> on weather, time of day, and season. Linking availability and demand, we additionally explored how renewables typically contribute toward demand generally and during times of peak demand. </w:t>
       </w:r>
     </w:p>
     <w:p>
@@ -1572,14 +1602,28 @@
         </w:rPr>
         <w:t>1</w:t>
       </w:r>
-      <w:bookmarkStart w:id="0" w:name="_GoBack"/>
-      <w:bookmarkEnd w:id="0"/>
-      <w:r>
-        <w:rPr>
-          <w:rFonts w:ascii="Arial" w:eastAsia="Times New Roman" w:hAnsi="Arial" w:cs="Arial"/>
-          <w:color w:val="000000"/>
-        </w:rPr>
-        <w:t xml:space="preserve"> scatter follows a pattern more similar to the wind power </w:t>
+      <w:r>
+        <w:rPr>
+          <w:rFonts w:ascii="Arial" w:eastAsia="Times New Roman" w:hAnsi="Arial" w:cs="Arial"/>
+          <w:color w:val="000000"/>
+        </w:rPr>
+        <w:t xml:space="preserve"> scatter follows a pattern more </w:t>
+      </w:r>
+      <w:proofErr w:type="gramStart"/>
+      <w:r>
+        <w:rPr>
+          <w:rFonts w:ascii="Arial" w:eastAsia="Times New Roman" w:hAnsi="Arial" w:cs="Arial"/>
+          <w:color w:val="000000"/>
+        </w:rPr>
+        <w:t>similar to</w:t>
+      </w:r>
+      <w:proofErr w:type="gramEnd"/>
+      <w:r>
+        <w:rPr>
+          <w:rFonts w:ascii="Arial" w:eastAsia="Times New Roman" w:hAnsi="Arial" w:cs="Arial"/>
+          <w:color w:val="000000"/>
+        </w:rPr>
+        <w:t xml:space="preserve"> the wind power </w:t>
       </w:r>
       <w:r>
         <w:rPr>
@@ -1796,7 +1840,23 @@
           <w:rFonts w:ascii="Arial" w:eastAsia="Times New Roman" w:hAnsi="Arial" w:cs="Arial"/>
           <w:color w:val="000000"/>
         </w:rPr>
-        <w:t>Both the wind and solar scatter plots have values across the whole year that correspond to no energy production for that given hour (dots with y-value is 0). However, the plots for the total renewable energy production are consistently above 2,000 MWh.  This difference is due to the effect of other renewable sources (biogas, biomass, small hydro, and geothermal) that provide less overall energy than wind and solar.</w:t>
+        <w:t xml:space="preserve">Both the wind and solar scatter plots have values across the whole year that correspond to no energy production for that given hour (dots with y-value is 0). However, the plots for the total renewable energy production are consistently above 2,000 MWh.  This difference is </w:t>
+      </w:r>
+      <w:proofErr w:type="gramStart"/>
+      <w:r>
+        <w:rPr>
+          <w:rFonts w:ascii="Arial" w:eastAsia="Times New Roman" w:hAnsi="Arial" w:cs="Arial"/>
+          <w:color w:val="000000"/>
+        </w:rPr>
+        <w:t>due to the effect</w:t>
+      </w:r>
+      <w:proofErr w:type="gramEnd"/>
+      <w:r>
+        <w:rPr>
+          <w:rFonts w:ascii="Arial" w:eastAsia="Times New Roman" w:hAnsi="Arial" w:cs="Arial"/>
+          <w:color w:val="000000"/>
+        </w:rPr>
+        <w:t xml:space="preserve"> of other renewable sources (biogas, biomass, small hydro, and geothermal) that provide less overall energy than wind and solar.</w:t>
       </w:r>
     </w:p>
     <w:p>
@@ -1872,7 +1932,35 @@
           <w:rFonts w:ascii="Arial" w:eastAsia="Times New Roman" w:hAnsi="Arial" w:cs="Arial"/>
           <w:color w:val="000000"/>
         </w:rPr>
-        <w:t>The following visuals are box plots showing the mean value, outlier values, and quartile boundaries of the amount of energy produced across every day in the 2010-2018 renewable energy Kaggle data set (2011-2017 were the only full years of data available).  </w:t>
+        <w:t xml:space="preserve">The following visuals are box plots showing the </w:t>
+      </w:r>
+      <w:r>
+        <w:rPr>
+          <w:rFonts w:ascii="Arial" w:eastAsia="Times New Roman" w:hAnsi="Arial" w:cs="Arial"/>
+          <w:color w:val="000000"/>
+        </w:rPr>
+        <w:t>median</w:t>
+      </w:r>
+      <w:r>
+        <w:rPr>
+          <w:rFonts w:ascii="Arial" w:eastAsia="Times New Roman" w:hAnsi="Arial" w:cs="Arial"/>
+          <w:color w:val="000000"/>
+        </w:rPr>
+        <w:t xml:space="preserve"> value, </w:t>
+      </w:r>
+      <w:r>
+        <w:rPr>
+          <w:rFonts w:ascii="Arial" w:eastAsia="Times New Roman" w:hAnsi="Arial" w:cs="Arial"/>
+          <w:color w:val="000000"/>
+        </w:rPr>
+        <w:t xml:space="preserve">interquartile range in color, min and max values, and outliers </w:t>
+      </w:r>
+      <w:r>
+        <w:rPr>
+          <w:rFonts w:ascii="Arial" w:eastAsia="Times New Roman" w:hAnsi="Arial" w:cs="Arial"/>
+          <w:color w:val="000000"/>
+        </w:rPr>
+        <w:t>of the amount of energy produced across every day in the 2010-2018 renewable energy Kaggle data set (2011-2017 were the only full years of data available).  </w:t>
       </w:r>
     </w:p>
     <w:p>
@@ -1910,7 +1998,21 @@
           <w:color w:val="000000"/>
         </w:rPr>
         <w:lastRenderedPageBreak/>
-        <w:t>Below, in the first visual showing solar production across the hours in a day, the obvious trend is what one would expect.  Solar power is being generated when the sun is up, and the peak production hours are in line with the peak sun intensity hours of the day (12 and 1 PM).  The large magnitude of the interquartile range shown in the solar plot is due to the huge increase in solar production across the span of the years in this data set. </w:t>
+        <w:t xml:space="preserve">Below, in the first visual showing solar production across the hours in a day, the obvious trend is what one would expect.  Solar power is being generated when the sun is up, and the peak production hours are in line with the peak sun intensity hours of the day (12 and 1 PM).  The large magnitude of the interquartile range shown in the solar plot is </w:t>
+      </w:r>
+      <w:r>
+        <w:rPr>
+          <w:rFonts w:ascii="Arial" w:eastAsia="Times New Roman" w:hAnsi="Arial" w:cs="Arial"/>
+          <w:color w:val="000000"/>
+        </w:rPr>
+        <w:t xml:space="preserve">likely </w:t>
+      </w:r>
+      <w:r>
+        <w:rPr>
+          <w:rFonts w:ascii="Arial" w:eastAsia="Times New Roman" w:hAnsi="Arial" w:cs="Arial"/>
+          <w:color w:val="000000"/>
+        </w:rPr>
+        <w:t>due to the huge increase in solar production across the span of the years in this data set. </w:t>
       </w:r>
     </w:p>
     <w:p>
@@ -2035,7 +2137,21 @@
           <w:rFonts w:ascii="Arial" w:eastAsia="Times New Roman" w:hAnsi="Arial" w:cs="Arial"/>
           <w:color w:val="000000"/>
         </w:rPr>
-        <w:t>While looking at the next graph, showing the trend in wind production across a day, it is obvious that wind’s trend is almost the opposite of the above solar production graph.  The mean values for the peak production hours are significantly smaller for wind production than solar, but this is to be expected with the knowledge of solar power’s explosive in growth from 201</w:t>
+        <w:t>While looking at the next graph, showing the trend in wind production across a day, it is obvious that wind’s trend is almost the opposite of the above solar production graph.  The m</w:t>
+      </w:r>
+      <w:r>
+        <w:rPr>
+          <w:rFonts w:ascii="Arial" w:eastAsia="Times New Roman" w:hAnsi="Arial" w:cs="Arial"/>
+          <w:color w:val="000000"/>
+        </w:rPr>
+        <w:t xml:space="preserve">edian </w:t>
+      </w:r>
+      <w:r>
+        <w:rPr>
+          <w:rFonts w:ascii="Arial" w:eastAsia="Times New Roman" w:hAnsi="Arial" w:cs="Arial"/>
+          <w:color w:val="000000"/>
+        </w:rPr>
+        <w:t>values for the peak production hours are significantly smaller for wind production than solar, but this is to be expected with the knowledge of solar power’s explosive in growth from 201</w:t>
       </w:r>
       <w:r>
         <w:rPr>
@@ -2050,6 +2166,41 @@
           <w:color w:val="000000"/>
         </w:rPr>
         <w:t xml:space="preserve"> to 2017. </w:t>
+      </w:r>
+      <w:r>
+        <w:rPr>
+          <w:rFonts w:ascii="Arial" w:eastAsia="Times New Roman" w:hAnsi="Arial" w:cs="Arial"/>
+          <w:color w:val="000000"/>
+        </w:rPr>
+        <w:t xml:space="preserve"> Further, relative to the scale of the chart, the wind box plots have a somewhat large interquartile ranges and therefore have a relatively large standard deviations within the data for each hour of the day.  W</w:t>
+      </w:r>
+      <w:r>
+        <w:rPr>
+          <w:rFonts w:ascii="Arial" w:eastAsia="Times New Roman" w:hAnsi="Arial" w:cs="Arial"/>
+          <w:color w:val="000000"/>
+        </w:rPr>
+        <w:t xml:space="preserve">ith </w:t>
+      </w:r>
+      <w:r>
+        <w:rPr>
+          <w:rFonts w:ascii="Arial" w:eastAsia="Times New Roman" w:hAnsi="Arial" w:cs="Arial"/>
+          <w:color w:val="000000"/>
+        </w:rPr>
+        <w:t>the knowledge of the relative lack of growth for wind in the first yearly production line chart, this standard deviation may point at the fact that wind is a less r</w:t>
+      </w:r>
+      <w:r>
+        <w:rPr>
+          <w:rFonts w:ascii="Arial" w:eastAsia="Times New Roman" w:hAnsi="Arial" w:cs="Arial"/>
+          <w:color w:val="000000"/>
+        </w:rPr>
+        <w:t xml:space="preserve">eliable </w:t>
+      </w:r>
+      <w:r>
+        <w:rPr>
+          <w:rFonts w:ascii="Arial" w:eastAsia="Times New Roman" w:hAnsi="Arial" w:cs="Arial"/>
+          <w:color w:val="000000"/>
+        </w:rPr>
+        <w:t xml:space="preserve">source in terms of how much power it produces at a given hour.  </w:t>
       </w:r>
     </w:p>
     <w:p>
@@ -2156,7 +2307,93 @@
           <w:rFonts w:ascii="Arial" w:eastAsia="Times New Roman" w:hAnsi="Arial" w:cs="Arial"/>
           <w:color w:val="000000"/>
         </w:rPr>
-        <w:t>The final box plot below shows the trend in total energy produced from all renewable sources across a day. The general increase in production across the daytime hours of the day reflects the significant contribution solar power makes to California’s renewable energy production. Of note, the quartile ranges in this graph are significantly larger in the hours that solar is providing power, similar to the solar production per hour chart. This is because solar has had so much growth over the time period captured in our data set. Noting that when solar power is not online (when the sun is down), all the hours have relatively smaller interquartile ranges shines a light on another interesting observation. The lack of variance in hours when the renewable energy is coming from wind and all other smaller sources (biogas, biomass, etc.), clearly shows that these sources have grown less in energy produced from 2010-2018.  A topic that could be researched further would be the causal factors for the lack of growth in energy production from other renewable sources.  </w:t>
+        <w:t xml:space="preserve">The final box plot below shows the trend in total energy produced from all renewable sources across a day. The general increase in production across the daytime hours of the day reflects the significant contribution solar power makes to California’s renewable energy production. Of note, the </w:t>
+      </w:r>
+      <w:r>
+        <w:rPr>
+          <w:rFonts w:ascii="Arial" w:eastAsia="Times New Roman" w:hAnsi="Arial" w:cs="Arial"/>
+          <w:color w:val="000000"/>
+        </w:rPr>
+        <w:t>interquartile</w:t>
+      </w:r>
+      <w:r>
+        <w:rPr>
+          <w:rFonts w:ascii="Arial" w:eastAsia="Times New Roman" w:hAnsi="Arial" w:cs="Arial"/>
+          <w:color w:val="000000"/>
+        </w:rPr>
+        <w:t xml:space="preserve"> ranges in this graph are significantly larger in the hours that solar is providing power, </w:t>
+      </w:r>
+      <w:proofErr w:type="gramStart"/>
+      <w:r>
+        <w:rPr>
+          <w:rFonts w:ascii="Arial" w:eastAsia="Times New Roman" w:hAnsi="Arial" w:cs="Arial"/>
+          <w:color w:val="000000"/>
+        </w:rPr>
+        <w:t>similar to</w:t>
+      </w:r>
+      <w:proofErr w:type="gramEnd"/>
+      <w:r>
+        <w:rPr>
+          <w:rFonts w:ascii="Arial" w:eastAsia="Times New Roman" w:hAnsi="Arial" w:cs="Arial"/>
+          <w:color w:val="000000"/>
+        </w:rPr>
+        <w:t xml:space="preserve"> the solar production per hour chart. This is because solar has had so much growth over the time period captured in our data set. Noting that when solar power is not online (when the sun is down), all the hours have relatively smaller interquartile ranges shines a light on another interesting observation. The </w:t>
+      </w:r>
+      <w:r>
+        <w:rPr>
+          <w:rFonts w:ascii="Arial" w:eastAsia="Times New Roman" w:hAnsi="Arial" w:cs="Arial"/>
+          <w:color w:val="000000"/>
+        </w:rPr>
+        <w:t xml:space="preserve">relative </w:t>
+      </w:r>
+      <w:r>
+        <w:rPr>
+          <w:rFonts w:ascii="Arial" w:eastAsia="Times New Roman" w:hAnsi="Arial" w:cs="Arial"/>
+          <w:color w:val="000000"/>
+        </w:rPr>
+        <w:t xml:space="preserve">lack of </w:t>
+      </w:r>
+      <w:r>
+        <w:rPr>
+          <w:rFonts w:ascii="Arial" w:eastAsia="Times New Roman" w:hAnsi="Arial" w:cs="Arial"/>
+          <w:color w:val="000000"/>
+        </w:rPr>
+        <w:t>variance</w:t>
+      </w:r>
+      <w:r>
+        <w:rPr>
+          <w:rFonts w:ascii="Arial" w:eastAsia="Times New Roman" w:hAnsi="Arial" w:cs="Arial"/>
+          <w:color w:val="000000"/>
+        </w:rPr>
+        <w:t xml:space="preserve"> in hours when the renewable energy is coming from wind and all other smaller sources (biogas, biomass, etc.), clearly shows that these sources have </w:t>
+      </w:r>
+      <w:r>
+        <w:rPr>
+          <w:rFonts w:ascii="Arial" w:eastAsia="Times New Roman" w:hAnsi="Arial" w:cs="Arial"/>
+          <w:color w:val="000000"/>
+        </w:rPr>
+        <w:t>had less growth</w:t>
+      </w:r>
+      <w:r>
+        <w:rPr>
+          <w:rFonts w:ascii="Arial" w:eastAsia="Times New Roman" w:hAnsi="Arial" w:cs="Arial"/>
+          <w:color w:val="000000"/>
+        </w:rPr>
+        <w:t xml:space="preserve"> in energy produced from 2010</w:t>
+      </w:r>
+      <w:r>
+        <w:rPr>
+          <w:rFonts w:ascii="Arial" w:eastAsia="Times New Roman" w:hAnsi="Arial" w:cs="Arial"/>
+          <w:color w:val="000000"/>
+        </w:rPr>
+        <w:t xml:space="preserve"> to </w:t>
+      </w:r>
+      <w:r>
+        <w:rPr>
+          <w:rFonts w:ascii="Arial" w:eastAsia="Times New Roman" w:hAnsi="Arial" w:cs="Arial"/>
+          <w:color w:val="000000"/>
+        </w:rPr>
+        <w:t>2018.  A topic that could be researched further would be the causal factors for the lack of growth in energy production from other renewable sources.  </w:t>
       </w:r>
     </w:p>
     <w:p>
@@ -2168,6 +2405,8 @@
           <w:szCs w:val="24"/>
         </w:rPr>
       </w:pPr>
+      <w:bookmarkStart w:id="0" w:name="_GoBack"/>
+      <w:bookmarkEnd w:id="0"/>
       <w:r>
         <w:rPr>
           <w:rFonts w:ascii="Times New Roman" w:eastAsia="Times New Roman" w:hAnsi="Times New Roman" w:cs="Times New Roman"/>
@@ -2492,7 +2731,23 @@
           <w:rFonts w:ascii="Arial" w:eastAsia="Times New Roman" w:hAnsi="Arial" w:cs="Arial"/>
           <w:color w:val="000000"/>
         </w:rPr>
-        <w:t xml:space="preserve"> than 3,000,000 in May and </w:t>
+        <w:t xml:space="preserve"> </w:t>
+      </w:r>
+      <w:proofErr w:type="spellStart"/>
+      <w:r>
+        <w:rPr>
+          <w:rFonts w:ascii="Arial" w:eastAsia="Times New Roman" w:hAnsi="Arial" w:cs="Arial"/>
+          <w:color w:val="000000"/>
+        </w:rPr>
+        <w:t>than</w:t>
+      </w:r>
+      <w:proofErr w:type="spellEnd"/>
+      <w:r>
+        <w:rPr>
+          <w:rFonts w:ascii="Arial" w:eastAsia="Times New Roman" w:hAnsi="Arial" w:cs="Arial"/>
+          <w:color w:val="000000"/>
+        </w:rPr>
+        <w:t xml:space="preserve"> 3,000,000 in May and </w:t>
       </w:r>
       <w:r>
         <w:rPr>
@@ -2899,7 +3154,23 @@
           <w:rFonts w:ascii="Arial" w:eastAsia="Times New Roman" w:hAnsi="Arial" w:cs="Arial"/>
           <w:color w:val="000000"/>
         </w:rPr>
-        <w:t>We used CAISO data to identify the day with the highest energy demand for our study period, which was September 1, 2017. As expected, renewables contributed the most energy during the daylight hours and contributed the highest proportion of energy (35%) at 9 a.m.. At the hour of peak demand (5 p.m.) renewables contributed only 16%. With the sun still shining, it appears there was additional opportunity for solar contribution at the peak load hour. </w:t>
+        <w:t xml:space="preserve">We used CAISO data to identify the day with the highest energy demand for our study period, which was September 1, 2017. As expected, renewables contributed the most energy during the daylight hours and contributed the highest proportion of energy (35%) at 9 </w:t>
+      </w:r>
+      <w:proofErr w:type="gramStart"/>
+      <w:r>
+        <w:rPr>
+          <w:rFonts w:ascii="Arial" w:eastAsia="Times New Roman" w:hAnsi="Arial" w:cs="Arial"/>
+          <w:color w:val="000000"/>
+        </w:rPr>
+        <w:t>a.m..</w:t>
+      </w:r>
+      <w:proofErr w:type="gramEnd"/>
+      <w:r>
+        <w:rPr>
+          <w:rFonts w:ascii="Arial" w:eastAsia="Times New Roman" w:hAnsi="Arial" w:cs="Arial"/>
+          <w:color w:val="000000"/>
+        </w:rPr>
+        <w:t xml:space="preserve"> At the hour of peak demand (5 p.m.) renewables contributed only 16%. With the sun still shining, it appears there was additional opportunity for solar contribution at the peak load hour. </w:t>
       </w:r>
     </w:p>
     <w:p>
@@ -3150,7 +3421,23 @@
           <w:rFonts w:ascii="Arial" w:eastAsia="Times New Roman" w:hAnsi="Arial" w:cs="Arial"/>
           <w:color w:val="000000"/>
         </w:rPr>
-        <w:t xml:space="preserve">Below is a scatter chart similar to </w:t>
+        <w:t xml:space="preserve">Below is a scatter chart </w:t>
+      </w:r>
+      <w:proofErr w:type="gramStart"/>
+      <w:r>
+        <w:rPr>
+          <w:rFonts w:ascii="Arial" w:eastAsia="Times New Roman" w:hAnsi="Arial" w:cs="Arial"/>
+          <w:color w:val="000000"/>
+        </w:rPr>
+        <w:t>similar to</w:t>
+      </w:r>
+      <w:proofErr w:type="gramEnd"/>
+      <w:r>
+        <w:rPr>
+          <w:rFonts w:ascii="Arial" w:eastAsia="Times New Roman" w:hAnsi="Arial" w:cs="Arial"/>
+          <w:color w:val="000000"/>
+        </w:rPr>
+        <w:t xml:space="preserve"> </w:t>
       </w:r>
       <w:r>
         <w:rPr>

</xml_diff>

<commit_message>
Slight edits to word document
</commit_message>
<xml_diff>
--- a/Here Comes the Sun.docx
+++ b/Here Comes the Sun.docx
@@ -807,7 +807,54 @@
           <w:rFonts w:ascii="Arial" w:eastAsia="Times New Roman" w:hAnsi="Arial" w:cs="Arial"/>
           <w:color w:val="000000"/>
         </w:rPr>
-        <w:t>), color coded for what portion of the day it falls into, set at a height equivalent to the value of the MWh production for that hour. Note the scale of the y-axis in the following two graphs as they illustrate the growth in solar production between 201</w:t>
+        <w:t xml:space="preserve">), color coded for what portion of the day it falls into, set at a height equivalent to the value of the MWh production for that hour. </w:t>
+      </w:r>
+      <w:r>
+        <w:rPr>
+          <w:rFonts w:ascii="Arial" w:eastAsia="Times New Roman" w:hAnsi="Arial" w:cs="Arial"/>
+          <w:color w:val="000000"/>
+        </w:rPr>
+        <w:t xml:space="preserve">The time that the renewable energy is provided to the grid is an important factor because there are not many </w:t>
+      </w:r>
+      <w:r>
+        <w:rPr>
+          <w:rFonts w:ascii="Arial" w:eastAsia="Times New Roman" w:hAnsi="Arial" w:cs="Arial"/>
+          <w:color w:val="000000"/>
+        </w:rPr>
+        <w:lastRenderedPageBreak/>
+        <w:t>effective storage methods for the power. Further, unlike a source like coal or burning natural gas for power where you can increase the plants’ production across any given hour by increasing the amount of fuel burned, renewable sources like solar power generate electricity on a time and magnitude scale determined by the environment.</w:t>
+      </w:r>
+      <w:r>
+        <w:rPr>
+          <w:rFonts w:ascii="Arial" w:eastAsia="Times New Roman" w:hAnsi="Arial" w:cs="Arial"/>
+          <w:color w:val="000000"/>
+        </w:rPr>
+        <w:t xml:space="preserve">  </w:t>
+      </w:r>
+    </w:p>
+    <w:p>
+      <w:pPr>
+        <w:spacing w:after="0" w:line="331" w:lineRule="atLeast"/>
+        <w:rPr>
+          <w:rFonts w:ascii="Arial" w:eastAsia="Times New Roman" w:hAnsi="Arial" w:cs="Arial"/>
+          <w:color w:val="000000"/>
+        </w:rPr>
+      </w:pPr>
+    </w:p>
+    <w:p>
+      <w:pPr>
+        <w:spacing w:after="0" w:line="331" w:lineRule="atLeast"/>
+        <w:rPr>
+          <w:rFonts w:ascii="Arial" w:eastAsia="Times New Roman" w:hAnsi="Arial" w:cs="Arial"/>
+          <w:color w:val="000000"/>
+        </w:rPr>
+      </w:pPr>
+      <w:r>
+        <w:rPr>
+          <w:rFonts w:ascii="Arial" w:eastAsia="Times New Roman" w:hAnsi="Arial" w:cs="Arial"/>
+          <w:color w:val="000000"/>
+        </w:rPr>
+        <w:t>Note the scale of the y-axis in the following two graphs as they illustrate the growth in solar production between 201</w:t>
       </w:r>
       <w:r>
         <w:rPr>
@@ -821,7 +868,6 @@
           <w:rFonts w:ascii="Arial" w:eastAsia="Times New Roman" w:hAnsi="Arial" w:cs="Arial"/>
           <w:color w:val="000000"/>
         </w:rPr>
-        <w:lastRenderedPageBreak/>
         <w:t>and 2017. The 2017 graph is nearly</w:t>
       </w:r>
       <w:r>
@@ -996,48 +1042,6 @@
         </w:rPr>
         <w:t xml:space="preserve">. </w:t>
       </w:r>
-      <w:r>
-        <w:rPr>
-          <w:rFonts w:ascii="Arial" w:eastAsia="Times New Roman" w:hAnsi="Arial" w:cs="Arial"/>
-          <w:color w:val="000000"/>
-        </w:rPr>
-        <w:t xml:space="preserve">The time that the </w:t>
-      </w:r>
-      <w:r>
-        <w:rPr>
-          <w:rFonts w:ascii="Arial" w:eastAsia="Times New Roman" w:hAnsi="Arial" w:cs="Arial"/>
-          <w:color w:val="000000"/>
-        </w:rPr>
-        <w:t>renewable energy</w:t>
-      </w:r>
-      <w:r>
-        <w:rPr>
-          <w:rFonts w:ascii="Arial" w:eastAsia="Times New Roman" w:hAnsi="Arial" w:cs="Arial"/>
-          <w:color w:val="000000"/>
-        </w:rPr>
-        <w:t xml:space="preserve"> is provided to the grid is an important factor </w:t>
-      </w:r>
-      <w:r>
-        <w:rPr>
-          <w:rFonts w:ascii="Arial" w:eastAsia="Times New Roman" w:hAnsi="Arial" w:cs="Arial"/>
-          <w:color w:val="000000"/>
-        </w:rPr>
-        <w:t>because there are not many effective storage methods for the power. Further, unlike a source like coal or burning natural gas</w:t>
-      </w:r>
-      <w:r>
-        <w:rPr>
-          <w:rFonts w:ascii="Arial" w:eastAsia="Times New Roman" w:hAnsi="Arial" w:cs="Arial"/>
-          <w:color w:val="000000"/>
-        </w:rPr>
-        <w:t xml:space="preserve"> </w:t>
-      </w:r>
-      <w:r>
-        <w:rPr>
-          <w:rFonts w:ascii="Arial" w:eastAsia="Times New Roman" w:hAnsi="Arial" w:cs="Arial"/>
-          <w:color w:val="000000"/>
-        </w:rPr>
-        <w:t xml:space="preserve">for power where you can increase the plants’ production across any given hour by increasing the amount of fuel burned, renewable sources like solar power generate electricity on a time and magnitude scale determined by the environment.  </w:t>
-      </w:r>
     </w:p>
     <w:p>
       <w:pPr>
@@ -1070,7 +1074,21 @@
           <w:rFonts w:ascii="Arial" w:eastAsia="Times New Roman" w:hAnsi="Arial" w:cs="Arial"/>
           <w:color w:val="000000"/>
         </w:rPr>
-        <w:t xml:space="preserve"> seem to have more markers with nearly equivalent MWh production </w:t>
+        <w:t xml:space="preserve"> seem to have </w:t>
+      </w:r>
+      <w:r>
+        <w:rPr>
+          <w:rFonts w:ascii="Arial" w:eastAsia="Times New Roman" w:hAnsi="Arial" w:cs="Arial"/>
+          <w:color w:val="000000"/>
+        </w:rPr>
+        <w:t xml:space="preserve">relatively </w:t>
+      </w:r>
+      <w:r>
+        <w:rPr>
+          <w:rFonts w:ascii="Arial" w:eastAsia="Times New Roman" w:hAnsi="Arial" w:cs="Arial"/>
+          <w:color w:val="000000"/>
+        </w:rPr>
+        <w:t xml:space="preserve">more markers with nearly equivalent MWh production </w:t>
       </w:r>
       <w:r>
         <w:rPr>
@@ -1091,7 +1109,21 @@
           <w:rFonts w:ascii="Arial" w:eastAsia="Times New Roman" w:hAnsi="Arial" w:cs="Arial"/>
           <w:color w:val="000000"/>
         </w:rPr>
-        <w:t xml:space="preserve"> across the entire year.  The fact that the 2017 plot shows a more obvious distinction between solar power produced during the day and solar power produced in the morning/ evening time blocks could hint at the increased efficiency of the solar panels, </w:t>
+        <w:t xml:space="preserve"> across the entire year.  The fact that the 2017 plot shows a more obvious distinction between solar power produced during the day and solar power produced in the morning</w:t>
+      </w:r>
+      <w:r>
+        <w:rPr>
+          <w:rFonts w:ascii="Arial" w:eastAsia="Times New Roman" w:hAnsi="Arial" w:cs="Arial"/>
+          <w:color w:val="000000"/>
+        </w:rPr>
+        <w:t xml:space="preserve"> or</w:t>
+      </w:r>
+      <w:r>
+        <w:rPr>
+          <w:rFonts w:ascii="Arial" w:eastAsia="Times New Roman" w:hAnsi="Arial" w:cs="Arial"/>
+          <w:color w:val="000000"/>
+        </w:rPr>
+        <w:t xml:space="preserve"> evening time blocks could hint at the increased efficiency of the solar panels, </w:t>
       </w:r>
       <w:r>
         <w:rPr>
@@ -1204,6 +1236,7 @@
           <w:sz w:val="24"/>
           <w:szCs w:val="24"/>
         </w:rPr>
+        <w:lastRenderedPageBreak/>
         <w:br/>
       </w:r>
     </w:p>
@@ -1225,7 +1258,6 @@
           <w:sz w:val="24"/>
           <w:szCs w:val="24"/>
         </w:rPr>
-        <w:lastRenderedPageBreak/>
         <w:drawing>
           <wp:inline distT="0" distB="0" distL="0" distR="0" wp14:anchorId="34D7573F" wp14:editId="344ABA1E">
             <wp:extent cx="5943600" cy="1697990"/>
@@ -1394,7 +1426,35 @@
           <w:rFonts w:ascii="Arial" w:eastAsia="Times New Roman" w:hAnsi="Arial" w:cs="Arial"/>
           <w:color w:val="000000"/>
         </w:rPr>
-        <w:t xml:space="preserve"> larger production hours falling into the “Morning” and “Evening” time blocks.  </w:t>
+        <w:t xml:space="preserve"> larger production hours falling into the </w:t>
+      </w:r>
+      <w:r>
+        <w:rPr>
+          <w:rFonts w:ascii="Arial" w:eastAsia="Times New Roman" w:hAnsi="Arial" w:cs="Arial"/>
+          <w:color w:val="000000"/>
+        </w:rPr>
+        <w:t xml:space="preserve">morning </w:t>
+      </w:r>
+      <w:r>
+        <w:rPr>
+          <w:rFonts w:ascii="Arial" w:eastAsia="Times New Roman" w:hAnsi="Arial" w:cs="Arial"/>
+          <w:color w:val="000000"/>
+        </w:rPr>
+        <w:t xml:space="preserve">and </w:t>
+      </w:r>
+      <w:r>
+        <w:rPr>
+          <w:rFonts w:ascii="Arial" w:eastAsia="Times New Roman" w:hAnsi="Arial" w:cs="Arial"/>
+          <w:color w:val="000000"/>
+        </w:rPr>
+        <w:t xml:space="preserve">evening </w:t>
+      </w:r>
+      <w:r>
+        <w:rPr>
+          <w:rFonts w:ascii="Arial" w:eastAsia="Times New Roman" w:hAnsi="Arial" w:cs="Arial"/>
+          <w:color w:val="000000"/>
+        </w:rPr>
+        <w:t xml:space="preserve">time blocks.  </w:t>
       </w:r>
       <w:r>
         <w:rPr>
@@ -1579,6 +1639,7 @@
           <w:rFonts w:ascii="Arial" w:eastAsia="Times New Roman" w:hAnsi="Arial" w:cs="Arial"/>
           <w:color w:val="000000"/>
         </w:rPr>
+        <w:lastRenderedPageBreak/>
         <w:t>In the last two scatter plots comparing total renewable energy production in 201</w:t>
       </w:r>
       <w:r>
@@ -1623,15 +1684,7 @@
           <w:rFonts w:ascii="Arial" w:eastAsia="Times New Roman" w:hAnsi="Arial" w:cs="Arial"/>
           <w:color w:val="000000"/>
         </w:rPr>
-        <w:t xml:space="preserve"> the wind power </w:t>
-      </w:r>
-      <w:r>
-        <w:rPr>
-          <w:rFonts w:ascii="Arial" w:eastAsia="Times New Roman" w:hAnsi="Arial" w:cs="Arial"/>
-          <w:color w:val="000000"/>
-        </w:rPr>
-        <w:lastRenderedPageBreak/>
-        <w:t xml:space="preserve">production graphs, while 2017’s pattern is more like the solar power production pattern. </w:t>
+        <w:t xml:space="preserve"> the wind power production graphs, while 2017’s pattern is more like the solar power production pattern. </w:t>
       </w:r>
       <w:r>
         <w:rPr>
@@ -1953,14 +2006,43 @@
           <w:rFonts w:ascii="Arial" w:eastAsia="Times New Roman" w:hAnsi="Arial" w:cs="Arial"/>
           <w:color w:val="000000"/>
         </w:rPr>
-        <w:t xml:space="preserve">interquartile range in color, min and max values, and outliers </w:t>
-      </w:r>
-      <w:r>
-        <w:rPr>
-          <w:rFonts w:ascii="Arial" w:eastAsia="Times New Roman" w:hAnsi="Arial" w:cs="Arial"/>
-          <w:color w:val="000000"/>
-        </w:rPr>
-        <w:t>of the amount of energy produced across every day in the 2010-2018 renewable energy Kaggle data set (2011-2017 were the only full years of data available).  </w:t>
+        <w:t>interquartile range in color, min and max values</w:t>
+      </w:r>
+      <w:r>
+        <w:rPr>
+          <w:rFonts w:ascii="Arial" w:eastAsia="Times New Roman" w:hAnsi="Arial" w:cs="Arial"/>
+          <w:color w:val="000000"/>
+        </w:rPr>
+        <w:t xml:space="preserve"> as whiskers</w:t>
+      </w:r>
+      <w:r>
+        <w:rPr>
+          <w:rFonts w:ascii="Arial" w:eastAsia="Times New Roman" w:hAnsi="Arial" w:cs="Arial"/>
+          <w:color w:val="000000"/>
+        </w:rPr>
+        <w:t xml:space="preserve">, and outliers </w:t>
+      </w:r>
+      <w:r>
+        <w:rPr>
+          <w:rFonts w:ascii="Arial" w:eastAsia="Times New Roman" w:hAnsi="Arial" w:cs="Arial"/>
+          <w:color w:val="000000"/>
+        </w:rPr>
+        <w:t xml:space="preserve"> as dots for</w:t>
+      </w:r>
+      <w:r>
+        <w:rPr>
+          <w:rFonts w:ascii="Arial" w:eastAsia="Times New Roman" w:hAnsi="Arial" w:cs="Arial"/>
+          <w:color w:val="000000"/>
+        </w:rPr>
+        <w:t xml:space="preserve"> the amount of energy produced across </w:t>
+      </w:r>
+      <w:r>
+        <w:rPr>
+          <w:rFonts w:ascii="Arial" w:eastAsia="Times New Roman" w:hAnsi="Arial" w:cs="Arial"/>
+          <w:color w:val="000000"/>
+        </w:rPr>
+        <w:lastRenderedPageBreak/>
+        <w:t>every day in the 2010-2018 renewable energy Kaggle data set (2011-2017 were the only full years of data available).  </w:t>
       </w:r>
     </w:p>
     <w:p>
@@ -1997,7 +2079,6 @@
           <w:rFonts w:ascii="Arial" w:eastAsia="Times New Roman" w:hAnsi="Arial" w:cs="Arial"/>
           <w:color w:val="000000"/>
         </w:rPr>
-        <w:lastRenderedPageBreak/>
         <w:t xml:space="preserve">Below, in the first visual showing solar production across the hours in a day, the obvious trend is what one would expect.  Solar power is being generated when the sun is up, and the peak production hours are in line with the peak sun intensity hours of the day (12 and 1 PM).  The large magnitude of the interquartile range shown in the solar plot is </w:t>
       </w:r>
       <w:r>
@@ -2365,7 +2446,21 @@
           <w:rFonts w:ascii="Arial" w:eastAsia="Times New Roman" w:hAnsi="Arial" w:cs="Arial"/>
           <w:color w:val="000000"/>
         </w:rPr>
-        <w:t xml:space="preserve"> in hours when the renewable energy is coming from wind and all other smaller sources (biogas, biomass, etc.), clearly shows that these sources have </w:t>
+        <w:t xml:space="preserve"> in hours when the renewable energy is coming from wind and all other smaller sources (biogas, biomass, etc.), </w:t>
+      </w:r>
+      <w:r>
+        <w:rPr>
+          <w:rFonts w:ascii="Arial" w:eastAsia="Times New Roman" w:hAnsi="Arial" w:cs="Arial"/>
+          <w:color w:val="000000"/>
+        </w:rPr>
+        <w:t>seems to show</w:t>
+      </w:r>
+      <w:r>
+        <w:rPr>
+          <w:rFonts w:ascii="Arial" w:eastAsia="Times New Roman" w:hAnsi="Arial" w:cs="Arial"/>
+          <w:color w:val="000000"/>
+        </w:rPr>
+        <w:t xml:space="preserve"> that these sources have </w:t>
       </w:r>
       <w:r>
         <w:rPr>
@@ -2405,8 +2500,6 @@
           <w:szCs w:val="24"/>
         </w:rPr>
       </w:pPr>
-      <w:bookmarkStart w:id="0" w:name="_GoBack"/>
-      <w:bookmarkEnd w:id="0"/>
       <w:r>
         <w:rPr>
           <w:rFonts w:ascii="Times New Roman" w:eastAsia="Times New Roman" w:hAnsi="Times New Roman" w:cs="Times New Roman"/>
@@ -2733,21 +2826,26 @@
         </w:rPr>
         <w:t xml:space="preserve"> </w:t>
       </w:r>
-      <w:proofErr w:type="spellStart"/>
-      <w:r>
-        <w:rPr>
-          <w:rFonts w:ascii="Arial" w:eastAsia="Times New Roman" w:hAnsi="Arial" w:cs="Arial"/>
-          <w:color w:val="000000"/>
-        </w:rPr>
-        <w:t>than</w:t>
-      </w:r>
-      <w:proofErr w:type="spellEnd"/>
-      <w:r>
-        <w:rPr>
-          <w:rFonts w:ascii="Arial" w:eastAsia="Times New Roman" w:hAnsi="Arial" w:cs="Arial"/>
-          <w:color w:val="000000"/>
-        </w:rPr>
-        <w:t xml:space="preserve"> 3,000,000 in May and </w:t>
+      <w:r>
+        <w:rPr>
+          <w:rFonts w:ascii="Arial" w:eastAsia="Times New Roman" w:hAnsi="Arial" w:cs="Arial"/>
+          <w:color w:val="000000"/>
+        </w:rPr>
+        <w:t xml:space="preserve">3,000,000 </w:t>
+      </w:r>
+      <w:r>
+        <w:rPr>
+          <w:rFonts w:ascii="Arial" w:eastAsia="Times New Roman" w:hAnsi="Arial" w:cs="Arial"/>
+          <w:color w:val="000000"/>
+        </w:rPr>
+        <w:t>MWh i</w:t>
+      </w:r>
+      <w:r>
+        <w:rPr>
+          <w:rFonts w:ascii="Arial" w:eastAsia="Times New Roman" w:hAnsi="Arial" w:cs="Arial"/>
+          <w:color w:val="000000"/>
+        </w:rPr>
+        <w:t xml:space="preserve">n May and </w:t>
       </w:r>
       <w:r>
         <w:rPr>
@@ -3344,6 +3442,8 @@
           <w:color w:val="000000"/>
         </w:rPr>
       </w:pPr>
+      <w:bookmarkStart w:id="0" w:name="_GoBack"/>
+      <w:bookmarkEnd w:id="0"/>
     </w:p>
     <w:p>
       <w:pPr>

</xml_diff>